<commit_message>
report ped pratice in work
</commit_message>
<xml_diff>
--- a/ped_preactice/тело.docx
+++ b/ped_preactice/тело.docx
@@ -5484,14 +5484,15 @@
         <w:ind w:left="0" w:firstLine="0"/>
         <w:jc w:val="left"/>
         <w:rPr>
+          <w:highlight w:val="none"/>
+          <w:lang w:val="ru-RU"/>
+        </w:rPr>
+      </w:pPr>
+      <w:r>
+        <w:rPr>
+          <w:highlight w:val="none"/>
           <w:lang w:val="en-US"/>
         </w:rPr>
-      </w:pPr>
-      <w:r>
-        <w:rPr>
-          <w:highlight w:val="none"/>
-          <w:lang w:val="en-US"/>
-        </w:rPr>
         <w:tab/>
       </w:r>
       <w:r>
@@ -5499,7 +5500,7 @@
           <w:highlight w:val="none"/>
           <w:lang w:val="ru-RU"/>
         </w:rPr>
-        <w:t xml:space="preserve">Измененный код разметки с комментариями приведен в листинге 4.</w:t>
+        <w:t xml:space="preserve">Как видно из рисунка — ФСПМ и АКФ могут задаваться</w:t>
       </w:r>
       <w:r>
         <w:rPr>
@@ -5510,17 +5511,2372 @@
     </w:p>
     <w:p>
       <w:pPr>
-        <w:rPr>
+        <w:pStyle w:val="841"/>
+        <w:numPr>
+          <w:ilvl w:val="0"/>
+          <w:numId w:val="18"/>
+        </w:numPr>
+        <w:jc w:val="left"/>
+        <w:rPr>
+          <w:highlight w:val="none"/>
+          <w:lang w:val="en-US"/>
+        </w:rPr>
+      </w:pPr>
+      <w:r>
+        <w:rPr>
+          <w:highlight w:val="none"/>
           <w:lang w:val="ru-RU"/>
         </w:rPr>
-      </w:pPr>
-      <w:r>
-        <w:rPr>
+        <w:t xml:space="preserve">линейной функцией;</w:t>
+      </w:r>
+      <w:r>
+        <w:rPr>
+          <w:highlight w:val="none"/>
+          <w:lang w:val="en-US"/>
+        </w:rPr>
+      </w:r>
+    </w:p>
+    <w:p>
+      <w:pPr>
+        <w:pStyle w:val="841"/>
+        <w:numPr>
+          <w:ilvl w:val="0"/>
+          <w:numId w:val="18"/>
+        </w:numPr>
+        <w:jc w:val="left"/>
+        <w:rPr>
+          <w:highlight w:val="none"/>
+          <w:lang w:val="en-US"/>
+        </w:rPr>
+      </w:pPr>
+      <w:r>
+        <w:rPr>
+          <w:highlight w:val="none"/>
           <w:lang w:val="ru-RU"/>
         </w:rPr>
-      </w:r>
-      <w:r>
-        <w:rPr>
+        <w:t xml:space="preserve">квадратичной функцией;</w:t>
+      </w:r>
+      <w:r>
+        <w:rPr>
+          <w:highlight w:val="none"/>
+          <w:lang w:val="en-US"/>
+        </w:rPr>
+      </w:r>
+    </w:p>
+    <w:p>
+      <w:pPr>
+        <w:pStyle w:val="841"/>
+        <w:numPr>
+          <w:ilvl w:val="0"/>
+          <w:numId w:val="18"/>
+        </w:numPr>
+        <w:jc w:val="left"/>
+        <w:rPr>
+          <w:highlight w:val="none"/>
+          <w:lang w:val="en-US"/>
+        </w:rPr>
+      </w:pPr>
+      <w:r>
+        <w:rPr>
+          <w:highlight w:val="none"/>
+          <w:lang w:val="ru-RU"/>
+        </w:rPr>
+        <w:t xml:space="preserve">экспоненциальной функцией.</w:t>
+      </w:r>
+      <w:r>
+        <w:rPr>
+          <w:highlight w:val="none"/>
+          <w:lang w:val="en-US"/>
+        </w:rPr>
+      </w:r>
+    </w:p>
+    <w:p>
+      <w:pPr>
+        <w:pStyle w:val="841"/>
+        <w:ind w:left="0" w:firstLine="708"/>
+        <w:jc w:val="both"/>
+        <w:rPr>
+          <w:highlight w:val="none"/>
+          <w:vertAlign w:val="baseline"/>
+        </w:rPr>
+      </w:pPr>
+      <w:r>
+        <w:rPr>
+          <w:highlight w:val="none"/>
+          <w:lang w:val="ru-RU"/>
+        </w:rPr>
+        <w:t xml:space="preserve">Экспоненциальные функции изначально задавались с корректными коэффициентами. Для линейных и квадратичных, необходимо было добиться коэффициентов меньших или равных </w:t>
+      </w:r>
+      <w:r>
+        <w:rPr>
+          <w:highlight w:val="none"/>
+          <w:lang w:val="en-US"/>
+        </w:rPr>
+        <w:t xml:space="preserve">1/n </w:t>
+      </w:r>
+      <w:r>
+        <w:rPr>
+          <w:highlight w:val="none"/>
+          <w:lang w:val="ru-RU"/>
+        </w:rPr>
+        <w:t xml:space="preserve">и </w:t>
+      </w:r>
+      <w:r>
+        <w:rPr>
+          <w:highlight w:val="none"/>
+          <w:lang w:val="en-US"/>
+        </w:rPr>
+        <w:t xml:space="preserve">1/n</w:t>
+      </w:r>
+      <w:r>
+        <w:rPr>
+          <w:highlight w:val="none"/>
+          <w:vertAlign w:val="superscript"/>
+          <w:lang w:val="en-US"/>
+        </w:rPr>
+        <w:t xml:space="preserve">2</w:t>
+      </w:r>
+      <w:r>
+        <w:rPr>
+          <w:highlight w:val="none"/>
+          <w:vertAlign w:val="baseline"/>
+          <w:lang w:val="en-US"/>
+        </w:rPr>
+        <w:t xml:space="preserve">.</w:t>
+      </w:r>
+      <w:r>
+        <w:rPr>
+          <w:highlight w:val="none"/>
+          <w:vertAlign w:val="baseline"/>
+        </w:rPr>
+      </w:r>
+    </w:p>
+    <w:p>
+      <w:pPr>
+        <w:pStyle w:val="841"/>
+        <w:ind w:left="0" w:firstLine="0"/>
+        <w:jc w:val="left"/>
+        <w:rPr>
+          <w:lang w:val="en-US"/>
+        </w:rPr>
+      </w:pPr>
+      <w:r>
+        <w:rPr>
+          <w:highlight w:val="none"/>
+          <w:lang w:val="en-US"/>
+        </w:rPr>
+        <w:tab/>
+      </w:r>
+      <w:r>
+        <w:rPr>
+          <w:highlight w:val="none"/>
+          <w:lang w:val="ru-RU"/>
+        </w:rPr>
+        <w:t xml:space="preserve">Измененный код разметки с комментариями приведен в листинге 4.</w:t>
+      </w:r>
+      <w:r>
+        <w:rPr>
+          <w:highlight w:val="none"/>
+          <w:lang w:val="en-US"/>
+        </w:rPr>
+      </w:r>
+    </w:p>
+    <w:p>
+      <w:pPr>
+        <w:pStyle w:val="841"/>
+        <w:rPr>
+          <w:highlight w:val="none"/>
+          <w:lang w:val="ru-RU"/>
+        </w:rPr>
+      </w:pPr>
+      <w:r>
+        <w:rPr>
+          <w:lang w:val="ru-RU"/>
+        </w:rPr>
+        <w:t xml:space="preserve">Листинг 4 — измененный код разметки</w:t>
+      </w:r>
+      <w:r>
+        <w:rPr>
+          <w:lang w:val="ru-RU"/>
+        </w:rPr>
+      </w:r>
+    </w:p>
+    <w:tbl>
+      <w:tblPr>
+        <w:tblStyle w:val="690"/>
+        <w:tblW w:w="0" w:type="auto"/>
+        <w:tblLook w:val="04A0" w:firstRow="1" w:lastRow="0" w:firstColumn="1" w:lastColumn="0" w:noHBand="0" w:noVBand="1"/>
+      </w:tblPr>
+      <w:tblGrid>
+        <w:gridCol w:w="9355"/>
+      </w:tblGrid>
+      <w:tr>
+        <w:trPr/>
+        <w:tc>
+          <w:tcPr>
+            <w:tcW w:w="9355" w:type="dxa"/>
+            <w:textDirection w:val="lrTb"/>
+            <w:noWrap w:val="false"/>
+          </w:tcPr>
+          <w:p>
+            <w:pPr>
+              <w:pStyle w:val="1_2070"/>
+              <w:rPr>
+                <w:rFonts w:ascii="Open Sans" w:hAnsi="Open Sans" w:cs="Open Sans" w:eastAsia="Open Sans"/>
+              </w:rPr>
+            </w:pPr>
+            <w:r>
+              <w:rPr>
+                <w:rFonts w:ascii="Open Sans" w:hAnsi="Open Sans" w:cs="Open Sans" w:eastAsia="Open Sans"/>
+                <w:color w:val="000000"/>
+                <w:sz w:val="20"/>
+              </w:rPr>
+              <w:t xml:space="preserve">\documentclass[a5paper, 10pt]{book}</w:t>
+            </w:r>
+            <w:r>
+              <w:rPr>
+                <w:rFonts w:ascii="Open Sans" w:hAnsi="Open Sans" w:cs="Open Sans" w:eastAsia="Open Sans"/>
+              </w:rPr>
+            </w:r>
+          </w:p>
+          <w:p>
+            <w:pPr>
+              <w:pStyle w:val="1_2070"/>
+              <w:rPr>
+                <w:rFonts w:ascii="Open Sans" w:hAnsi="Open Sans" w:cs="Open Sans" w:eastAsia="Open Sans"/>
+              </w:rPr>
+            </w:pPr>
+            <w:r>
+              <w:rPr>
+                <w:rFonts w:ascii="Open Sans" w:hAnsi="Open Sans" w:cs="Open Sans" w:eastAsia="Open Sans"/>
+                <w:color w:val="000000"/>
+                <w:sz w:val="20"/>
+              </w:rPr>
+              <w:t xml:space="preserve">\usepackage{bmstu-lab-book}</w:t>
+            </w:r>
+            <w:r>
+              <w:rPr>
+                <w:rFonts w:ascii="Open Sans" w:hAnsi="Open Sans" w:cs="Open Sans" w:eastAsia="Open Sans"/>
+              </w:rPr>
+            </w:r>
+          </w:p>
+          <w:p>
+            <w:pPr>
+              <w:pStyle w:val="1_2070"/>
+              <w:rPr>
+                <w:rFonts w:ascii="Open Sans" w:hAnsi="Open Sans" w:cs="Open Sans" w:eastAsia="Open Sans"/>
+              </w:rPr>
+            </w:pPr>
+            <w:r>
+              <w:rPr>
+                <w:rFonts w:ascii="Open Sans" w:hAnsi="Open Sans" w:cs="Open Sans" w:eastAsia="Open Sans"/>
+                <w:color w:val="000000"/>
+                <w:sz w:val="20"/>
+              </w:rPr>
+              <w:t xml:space="preserve">\begin{document}</w:t>
+            </w:r>
+            <w:r>
+              <w:rPr>
+                <w:rFonts w:ascii="Open Sans" w:hAnsi="Open Sans" w:cs="Open Sans" w:eastAsia="Open Sans"/>
+              </w:rPr>
+            </w:r>
+          </w:p>
+          <w:p>
+            <w:pPr>
+              <w:pStyle w:val="1_2070"/>
+              <w:rPr>
+                <w:rFonts w:ascii="Open Sans" w:hAnsi="Open Sans" w:cs="Open Sans" w:eastAsia="Open Sans"/>
+                <w:color w:val="000000"/>
+                <w:sz w:val="20"/>
+                <w:highlight w:val="none"/>
+              </w:rPr>
+            </w:pPr>
+            <w:r>
+              <w:rPr>
+                <w:rFonts w:ascii="Open Sans" w:hAnsi="Open Sans" w:cs="Open Sans" w:eastAsia="Open Sans"/>
+                <w:color w:val="000000"/>
+                <w:sz w:val="20"/>
+              </w:rPr>
+              <w:tab/>
+            </w:r>
+            <w:r>
+              <w:rPr>
+                <w:rFonts w:ascii="Open Sans" w:hAnsi="Open Sans" w:cs="Open Sans" w:eastAsia="Open Sans"/>
+              </w:rPr>
+            </w:r>
+          </w:p>
+          <w:p>
+            <w:pPr>
+              <w:pStyle w:val="1_2070"/>
+              <w:rPr>
+                <w:rFonts w:ascii="Open Sans" w:hAnsi="Open Sans" w:cs="Open Sans" w:eastAsia="Open Sans"/>
+                <w:b/>
+                <w:sz w:val="20"/>
+              </w:rPr>
+            </w:pPr>
+            <w:r>
+              <w:rPr>
+                <w:rFonts w:ascii="Open Sans" w:hAnsi="Open Sans" w:cs="Open Sans" w:eastAsia="Open Sans"/>
+                <w:color w:val="000000"/>
+                <w:sz w:val="20"/>
+                <w:highlight w:val="none"/>
+              </w:rPr>
+              <w:t xml:space="preserve">            </w:t>
+            </w:r>
+            <w:r>
+              <w:rPr>
+                <w:rFonts w:ascii="Open Sans" w:hAnsi="Open Sans" w:cs="Open Sans" w:eastAsia="Open Sans"/>
+                <w:b/>
+                <w:color w:val="000000"/>
+                <w:sz w:val="20"/>
+                <w:highlight w:val="none"/>
+              </w:rPr>
+              <w:t xml:space="preserve"> % </w:t>
+            </w:r>
+            <w:r>
+              <w:rPr>
+                <w:rFonts w:ascii="Open Sans" w:hAnsi="Open Sans" w:cs="Open Sans" w:eastAsia="Open Sans"/>
+                <w:b/>
+                <w:color w:val="000000"/>
+                <w:sz w:val="20"/>
+                <w:highlight w:val="none"/>
+                <w:lang w:val="ru-RU"/>
+              </w:rPr>
+              <w:t xml:space="preserve">шаблоны функций</w:t>
+            </w:r>
+            <w:r>
+              <w:rPr>
+                <w:rFonts w:ascii="Open Sans" w:hAnsi="Open Sans" w:cs="Open Sans" w:eastAsia="Open Sans"/>
+                <w:b/>
+                <w:color w:val="000000"/>
+                <w:sz w:val="20"/>
+                <w:highlight w:val="none"/>
+              </w:rPr>
+            </w:r>
+          </w:p>
+          <w:p>
+            <w:pPr>
+              <w:pStyle w:val="1_2070"/>
+              <w:rPr>
+                <w:rFonts w:ascii="Open Sans" w:hAnsi="Open Sans" w:cs="Open Sans" w:eastAsia="Open Sans"/>
+                <w:color w:val="000000"/>
+                <w:sz w:val="20"/>
+                <w:highlight w:val="none"/>
+              </w:rPr>
+            </w:pPr>
+            <w:r>
+              <w:rPr>
+                <w:rFonts w:ascii="Open Sans" w:hAnsi="Open Sans" w:cs="Open Sans" w:eastAsia="Open Sans"/>
+                <w:color w:val="000000"/>
+                <w:sz w:val="20"/>
+              </w:rPr>
+              <w:tab/>
+              <w:t xml:space="preserve">\NewList{typef}</w:t>
+            </w:r>
+            <w:r>
+              <w:rPr>
+                <w:rFonts w:ascii="Open Sans" w:hAnsi="Open Sans" w:cs="Open Sans" w:eastAsia="Open Sans"/>
+              </w:rPr>
+            </w:r>
+          </w:p>
+          <w:p>
+            <w:pPr>
+              <w:pStyle w:val="1_2070"/>
+              <w:rPr>
+                <w:rFonts w:ascii="Open Sans" w:hAnsi="Open Sans" w:cs="Open Sans" w:eastAsia="Open Sans"/>
+                <w:b/>
+                <w:color w:val="000000"/>
+                <w:sz w:val="20"/>
+                <w:highlight w:val="none"/>
+                <w:lang w:val="ru-RU"/>
+              </w:rPr>
+            </w:pPr>
+            <w:r>
+              <w:rPr>
+                <w:rFonts w:ascii="Open Sans" w:hAnsi="Open Sans" w:cs="Open Sans" w:eastAsia="Open Sans"/>
+                <w:color w:val="000000"/>
+                <w:sz w:val="20"/>
+                <w:highlight w:val="none"/>
+              </w:rPr>
+              <w:t xml:space="preserve">            </w:t>
+            </w:r>
+            <w:r>
+              <w:rPr>
+                <w:rFonts w:ascii="Open Sans" w:hAnsi="Open Sans" w:cs="Open Sans" w:eastAsia="Open Sans"/>
+                <w:b/>
+                <w:color w:val="000000"/>
+                <w:sz w:val="20"/>
+                <w:highlight w:val="none"/>
+              </w:rPr>
+              <w:t xml:space="preserve"> </w:t>
+            </w:r>
+            <w:r>
+              <w:rPr>
+                <w:rFonts w:ascii="Open Sans" w:hAnsi="Open Sans" w:cs="Open Sans" w:eastAsia="Open Sans"/>
+                <w:b/>
+                <w:color w:val="000000"/>
+                <w:sz w:val="20"/>
+                <w:highlight w:val="none"/>
+                <w:lang w:val="en-US"/>
+              </w:rPr>
+              <w:t xml:space="preserve">% </w:t>
+            </w:r>
+            <w:r>
+              <w:rPr>
+                <w:rFonts w:ascii="Open Sans" w:hAnsi="Open Sans" w:cs="Open Sans" w:eastAsia="Open Sans"/>
+                <w:b/>
+                <w:color w:val="000000"/>
+                <w:sz w:val="20"/>
+                <w:highlight w:val="none"/>
+                <w:lang w:val="ru-RU"/>
+              </w:rPr>
+              <w:t xml:space="preserve">линейная, квадратичная, экспоненциальная</w:t>
+            </w:r>
+            <w:r>
+              <w:rPr>
+                <w:rFonts w:ascii="Open Sans" w:hAnsi="Open Sans" w:cs="Open Sans" w:eastAsia="Open Sans"/>
+                <w:b/>
+                <w:color w:val="000000"/>
+                <w:sz w:val="20"/>
+                <w:highlight w:val="none"/>
+                <w:lang w:val="en-US"/>
+              </w:rPr>
+              <w:t xml:space="preserve"> </w:t>
+            </w:r>
+            <w:r>
+              <w:rPr>
+                <w:rFonts w:ascii="Open Sans" w:hAnsi="Open Sans" w:cs="Open Sans" w:eastAsia="Open Sans"/>
+                <w:b/>
+                <w:color w:val="000000"/>
+                <w:sz w:val="20"/>
+                <w:highlight w:val="none"/>
+                <w:lang w:val="ru-RU"/>
+              </w:rPr>
+              <w:t xml:space="preserve">функции</w:t>
+            </w:r>
+            <w:r>
+              <w:rPr>
+                <w:rFonts w:ascii="Open Sans" w:hAnsi="Open Sans" w:cs="Open Sans" w:eastAsia="Open Sans"/>
+                <w:b/>
+                <w:color w:val="000000"/>
+                <w:sz w:val="20"/>
+                <w:highlight w:val="none"/>
+              </w:rPr>
+            </w:r>
+          </w:p>
+          <w:p>
+            <w:pPr>
+              <w:pStyle w:val="1_2070"/>
+              <w:rPr>
+                <w:rFonts w:ascii="Open Sans" w:hAnsi="Open Sans" w:cs="Open Sans" w:eastAsia="Open Sans"/>
+                <w:b/>
+                <w:sz w:val="20"/>
+              </w:rPr>
+            </w:pPr>
+            <w:r>
+              <w:rPr>
+                <w:rFonts w:ascii="Open Sans" w:hAnsi="Open Sans" w:cs="Open Sans" w:eastAsia="Open Sans"/>
+                <w:b/>
+                <w:color w:val="000000"/>
+                <w:sz w:val="20"/>
+                <w:highlight w:val="none"/>
+                <w:lang w:val="ru-RU"/>
+              </w:rPr>
+              <w:t xml:space="preserve">             % коэф-ты линейной и квадратичной делятся на </w:t>
+            </w:r>
+            <w:r>
+              <w:rPr>
+                <w:rFonts w:ascii="Open Sans" w:hAnsi="Open Sans" w:cs="Open Sans" w:eastAsia="Open Sans"/>
+                <w:b/>
+                <w:color w:val="000000"/>
+                <w:sz w:val="20"/>
+                <w:highlight w:val="none"/>
+                <w:lang w:val="en-US"/>
+              </w:rPr>
+              <w:t xml:space="preserve">N </w:t>
+            </w:r>
+            <w:r>
+              <w:rPr>
+                <w:rFonts w:ascii="Open Sans" w:hAnsi="Open Sans" w:cs="Open Sans" w:eastAsia="Open Sans"/>
+                <w:b/>
+                <w:color w:val="000000"/>
+                <w:sz w:val="20"/>
+                <w:highlight w:val="none"/>
+                <w:lang w:val="ru-RU"/>
+              </w:rPr>
+              <w:t xml:space="preserve">или</w:t>
+            </w:r>
+            <w:r>
+              <w:rPr>
+                <w:rFonts w:ascii="Open Sans" w:hAnsi="Open Sans" w:cs="Open Sans" w:eastAsia="Open Sans"/>
+                <w:b/>
+                <w:color w:val="000000"/>
+                <w:sz w:val="20"/>
+                <w:highlight w:val="none"/>
+                <w:lang w:val="en-US"/>
+              </w:rPr>
+              <w:t xml:space="preserve"> N^2</w:t>
+            </w:r>
+            <w:r>
+              <w:rPr>
+                <w:rFonts w:ascii="Open Sans" w:hAnsi="Open Sans" w:cs="Open Sans" w:eastAsia="Open Sans"/>
+                <w:b/>
+                <w:color w:val="000000"/>
+                <w:sz w:val="20"/>
+                <w:highlight w:val="none"/>
+                <w:lang w:val="ru-RU"/>
+              </w:rPr>
+            </w:r>
+          </w:p>
+          <w:p>
+            <w:pPr>
+              <w:pStyle w:val="1_2070"/>
+              <w:rPr>
+                <w:rFonts w:ascii="Open Sans" w:hAnsi="Open Sans" w:cs="Open Sans" w:eastAsia="Open Sans"/>
+                <w:b/>
+              </w:rPr>
+            </w:pPr>
+            <w:r>
+              <w:rPr>
+                <w:rFonts w:ascii="Open Sans" w:hAnsi="Open Sans" w:cs="Open Sans" w:eastAsia="Open Sans"/>
+                <w:b/>
+                <w:color w:val="000000"/>
+                <w:sz w:val="20"/>
+              </w:rPr>
+              <w:tab/>
+              <w:t xml:space="preserve">\InsertFirstItem{typef}{$- \frac{\krndksafe}{\rndN} n+1$} </w:t>
+            </w:r>
+            <w:r>
+              <w:rPr>
+                <w:rFonts w:ascii="Open Sans" w:hAnsi="Open Sans" w:cs="Open Sans" w:eastAsia="Open Sans"/>
+                <w:b/>
+              </w:rPr>
+            </w:r>
+          </w:p>
+          <w:p>
+            <w:pPr>
+              <w:pStyle w:val="1_2070"/>
+              <w:rPr>
+                <w:rFonts w:ascii="Open Sans" w:hAnsi="Open Sans" w:cs="Open Sans" w:eastAsia="Open Sans"/>
+                <w:b/>
+              </w:rPr>
+            </w:pPr>
+            <w:r>
+              <w:rPr>
+                <w:rFonts w:ascii="Open Sans" w:hAnsi="Open Sans" w:cs="Open Sans" w:eastAsia="Open Sans"/>
+                <w:b/>
+                <w:color w:val="000000"/>
+                <w:sz w:val="20"/>
+              </w:rPr>
+              <w:tab/>
+              <w:t xml:space="preserve">\InsertFirstItem{typef}{$- \frac{\krndksafe}{\rndN^2} n^2+1$}</w:t>
+            </w:r>
+            <w:r>
+              <w:rPr>
+                <w:rFonts w:ascii="Open Sans" w:hAnsi="Open Sans" w:cs="Open Sans" w:eastAsia="Open Sans"/>
+                <w:b/>
+              </w:rPr>
+            </w:r>
+          </w:p>
+          <w:p>
+            <w:pPr>
+              <w:pStyle w:val="1_2070"/>
+              <w:rPr>
+                <w:rFonts w:ascii="Open Sans" w:hAnsi="Open Sans" w:cs="Open Sans" w:eastAsia="Open Sans"/>
+              </w:rPr>
+            </w:pPr>
+            <w:r>
+              <w:rPr>
+                <w:rFonts w:ascii="Open Sans" w:hAnsi="Open Sans" w:cs="Open Sans" w:eastAsia="Open Sans"/>
+                <w:color w:val="000000"/>
+                <w:sz w:val="20"/>
+              </w:rPr>
+              <w:tab/>
+              <w:t xml:space="preserve">\InsertFirstItem{typef}{$e^{-\krndk n}$}</w:t>
+            </w:r>
+            <w:r>
+              <w:rPr>
+                <w:rFonts w:ascii="Open Sans" w:hAnsi="Open Sans" w:cs="Open Sans" w:eastAsia="Open Sans"/>
+              </w:rPr>
+            </w:r>
+          </w:p>
+          <w:p>
+            <w:pPr>
+              <w:pStyle w:val="1_2070"/>
+              <w:rPr>
+                <w:rFonts w:ascii="Open Sans" w:hAnsi="Open Sans" w:cs="Open Sans" w:eastAsia="Open Sans"/>
+              </w:rPr>
+            </w:pPr>
+            <w:r>
+              <w:rPr>
+                <w:rFonts w:ascii="Open Sans" w:hAnsi="Open Sans" w:cs="Open Sans" w:eastAsia="Open Sans"/>
+                <w:color w:val="000000"/>
+                <w:sz w:val="20"/>
+              </w:rPr>
+              <w:tab/>
+            </w:r>
+            <w:r>
+              <w:rPr>
+                <w:rFonts w:ascii="Open Sans" w:hAnsi="Open Sans" w:cs="Open Sans" w:eastAsia="Open Sans"/>
+              </w:rPr>
+            </w:r>
+          </w:p>
+          <w:p>
+            <w:pPr>
+              <w:pStyle w:val="1_2070"/>
+              <w:rPr>
+                <w:rFonts w:ascii="Open Sans" w:hAnsi="Open Sans" w:cs="Open Sans" w:eastAsia="Open Sans"/>
+              </w:rPr>
+            </w:pPr>
+            <w:r>
+              <w:rPr>
+                <w:rFonts w:ascii="Open Sans" w:hAnsi="Open Sans" w:cs="Open Sans" w:eastAsia="Open Sans"/>
+                <w:color w:val="000000"/>
+                <w:sz w:val="20"/>
+              </w:rPr>
+              <w:tab/>
+              <w:t xml:space="preserve">\pgfmathsetseed{10}%</w:t>
+            </w:r>
+            <w:r>
+              <w:rPr>
+                <w:rFonts w:ascii="Open Sans" w:hAnsi="Open Sans" w:cs="Open Sans" w:eastAsia="Open Sans"/>
+              </w:rPr>
+            </w:r>
+          </w:p>
+          <w:p>
+            <w:pPr>
+              <w:pStyle w:val="1_2070"/>
+              <w:rPr>
+                <w:rFonts w:ascii="Open Sans" w:hAnsi="Open Sans" w:cs="Open Sans" w:eastAsia="Open Sans"/>
+              </w:rPr>
+            </w:pPr>
+            <w:r>
+              <w:rPr>
+                <w:rFonts w:ascii="Open Sans" w:hAnsi="Open Sans" w:cs="Open Sans" w:eastAsia="Open Sans"/>
+                <w:color w:val="000000"/>
+                <w:sz w:val="20"/>
+              </w:rPr>
+              <w:tab/>
+            </w:r>
+            <w:r>
+              <w:rPr>
+                <w:rFonts w:ascii="Open Sans" w:hAnsi="Open Sans" w:cs="Open Sans" w:eastAsia="Open Sans"/>
+              </w:rPr>
+            </w:r>
+          </w:p>
+          <w:p>
+            <w:pPr>
+              <w:pStyle w:val="1_2070"/>
+              <w:rPr>
+                <w:rFonts w:ascii="Open Sans" w:hAnsi="Open Sans" w:cs="Open Sans" w:eastAsia="Open Sans"/>
+              </w:rPr>
+            </w:pPr>
+            <w:r>
+              <w:rPr>
+                <w:rFonts w:ascii="Open Sans" w:hAnsi="Open Sans" w:cs="Open Sans" w:eastAsia="Open Sans"/>
+                <w:color w:val="000000"/>
+                <w:sz w:val="20"/>
+              </w:rPr>
+              <w:tab/>
+              <w:t xml:space="preserve">\NewList{type}</w:t>
+            </w:r>
+            <w:r>
+              <w:rPr>
+                <w:rFonts w:ascii="Open Sans" w:hAnsi="Open Sans" w:cs="Open Sans" w:eastAsia="Open Sans"/>
+              </w:rPr>
+            </w:r>
+          </w:p>
+          <w:p>
+            <w:pPr>
+              <w:pStyle w:val="1_2070"/>
+              <w:rPr>
+                <w:rFonts w:ascii="Open Sans" w:hAnsi="Open Sans" w:cs="Open Sans" w:eastAsia="Open Sans"/>
+              </w:rPr>
+            </w:pPr>
+            <w:r>
+              <w:rPr>
+                <w:rFonts w:ascii="Open Sans" w:hAnsi="Open Sans" w:cs="Open Sans" w:eastAsia="Open Sans"/>
+                <w:color w:val="000000"/>
+                <w:sz w:val="20"/>
+              </w:rPr>
+              <w:tab/>
+              <w:t xml:space="preserve">\InsertFirstItem{type}{АКФ}</w:t>
+            </w:r>
+            <w:r>
+              <w:rPr>
+                <w:rFonts w:ascii="Open Sans" w:hAnsi="Open Sans" w:cs="Open Sans" w:eastAsia="Open Sans"/>
+              </w:rPr>
+            </w:r>
+          </w:p>
+          <w:p>
+            <w:pPr>
+              <w:pStyle w:val="1_2070"/>
+              <w:rPr>
+                <w:rFonts w:ascii="Open Sans" w:hAnsi="Open Sans" w:cs="Open Sans" w:eastAsia="Open Sans"/>
+              </w:rPr>
+            </w:pPr>
+            <w:r>
+              <w:rPr>
+                <w:rFonts w:ascii="Open Sans" w:hAnsi="Open Sans" w:cs="Open Sans" w:eastAsia="Open Sans"/>
+                <w:color w:val="000000"/>
+                <w:sz w:val="20"/>
+              </w:rPr>
+              <w:tab/>
+              <w:t xml:space="preserve">\InsertFirstItem{type}{ФСПМ}</w:t>
+            </w:r>
+            <w:r>
+              <w:rPr>
+                <w:rFonts w:ascii="Open Sans" w:hAnsi="Open Sans" w:cs="Open Sans" w:eastAsia="Open Sans"/>
+              </w:rPr>
+            </w:r>
+          </w:p>
+          <w:p>
+            <w:pPr>
+              <w:pStyle w:val="1_2070"/>
+              <w:rPr>
+                <w:rFonts w:ascii="Open Sans" w:hAnsi="Open Sans" w:cs="Open Sans" w:eastAsia="Open Sans"/>
+              </w:rPr>
+            </w:pPr>
+            <w:r>
+              <w:rPr>
+                <w:rFonts w:ascii="Open Sans" w:hAnsi="Open Sans" w:cs="Open Sans" w:eastAsia="Open Sans"/>
+                <w:color w:val="000000"/>
+                <w:sz w:val="20"/>
+              </w:rPr>
+              <w:tab/>
+            </w:r>
+            <w:r>
+              <w:rPr>
+                <w:rFonts w:ascii="Open Sans" w:hAnsi="Open Sans" w:cs="Open Sans" w:eastAsia="Open Sans"/>
+              </w:rPr>
+            </w:r>
+          </w:p>
+          <w:p>
+            <w:pPr>
+              <w:pStyle w:val="1_2070"/>
+              <w:rPr>
+                <w:rFonts w:ascii="Open Sans" w:hAnsi="Open Sans" w:cs="Open Sans" w:eastAsia="Open Sans"/>
+              </w:rPr>
+            </w:pPr>
+            <w:r>
+              <w:rPr>
+                <w:rFonts w:ascii="Open Sans" w:hAnsi="Open Sans" w:cs="Open Sans" w:eastAsia="Open Sans"/>
+                <w:color w:val="000000"/>
+                <w:sz w:val="20"/>
+              </w:rPr>
+              <w:tab/>
+              <w:t xml:space="preserve">\pgfkeys{/pgf/number format/.cd,</w:t>
+            </w:r>
+            <w:r>
+              <w:rPr>
+                <w:rFonts w:ascii="Open Sans" w:hAnsi="Open Sans" w:cs="Open Sans" w:eastAsia="Open Sans"/>
+              </w:rPr>
+            </w:r>
+          </w:p>
+          <w:p>
+            <w:pPr>
+              <w:pStyle w:val="1_2070"/>
+              <w:rPr>
+                <w:rFonts w:ascii="Open Sans" w:hAnsi="Open Sans" w:cs="Open Sans" w:eastAsia="Open Sans"/>
+              </w:rPr>
+            </w:pPr>
+            <w:r>
+              <w:rPr>
+                <w:rFonts w:ascii="Open Sans" w:hAnsi="Open Sans" w:cs="Open Sans" w:eastAsia="Open Sans"/>
+                <w:color w:val="000000"/>
+                <w:sz w:val="20"/>
+              </w:rPr>
+              <w:tab/>
+              <w:tab/>
+              <w:t xml:space="preserve">fixed,precision=1,</w:t>
+            </w:r>
+            <w:r>
+              <w:rPr>
+                <w:rFonts w:ascii="Open Sans" w:hAnsi="Open Sans" w:cs="Open Sans" w:eastAsia="Open Sans"/>
+              </w:rPr>
+            </w:r>
+          </w:p>
+          <w:p>
+            <w:pPr>
+              <w:pStyle w:val="1_2070"/>
+              <w:rPr>
+                <w:rFonts w:ascii="Open Sans" w:hAnsi="Open Sans" w:cs="Open Sans" w:eastAsia="Open Sans"/>
+              </w:rPr>
+            </w:pPr>
+            <w:r>
+              <w:rPr>
+                <w:rFonts w:ascii="Open Sans" w:hAnsi="Open Sans" w:cs="Open Sans" w:eastAsia="Open Sans"/>
+                <w:color w:val="000000"/>
+                <w:sz w:val="20"/>
+              </w:rPr>
+              <w:tab/>
+              <w:tab/>
+              <w:t xml:space="preserve">set decimal separator={,},</w:t>
+            </w:r>
+            <w:r>
+              <w:rPr>
+                <w:rFonts w:ascii="Open Sans" w:hAnsi="Open Sans" w:cs="Open Sans" w:eastAsia="Open Sans"/>
+              </w:rPr>
+            </w:r>
+          </w:p>
+          <w:p>
+            <w:pPr>
+              <w:pStyle w:val="1_2070"/>
+              <w:rPr>
+                <w:rFonts w:ascii="Open Sans" w:hAnsi="Open Sans" w:cs="Open Sans" w:eastAsia="Open Sans"/>
+              </w:rPr>
+            </w:pPr>
+            <w:r>
+              <w:rPr>
+                <w:rFonts w:ascii="Open Sans" w:hAnsi="Open Sans" w:cs="Open Sans" w:eastAsia="Open Sans"/>
+                <w:color w:val="000000"/>
+                <w:sz w:val="20"/>
+              </w:rPr>
+              <w:tab/>
+              <w:tab/>
+              <w:t xml:space="preserve">set thousands separator={}</w:t>
+            </w:r>
+            <w:r>
+              <w:rPr>
+                <w:rFonts w:ascii="Open Sans" w:hAnsi="Open Sans" w:cs="Open Sans" w:eastAsia="Open Sans"/>
+              </w:rPr>
+            </w:r>
+          </w:p>
+          <w:p>
+            <w:pPr>
+              <w:pStyle w:val="1_2070"/>
+              <w:rPr>
+                <w:rFonts w:ascii="Open Sans" w:hAnsi="Open Sans" w:cs="Open Sans" w:eastAsia="Open Sans"/>
+              </w:rPr>
+            </w:pPr>
+            <w:r>
+              <w:rPr>
+                <w:rFonts w:ascii="Open Sans" w:hAnsi="Open Sans" w:cs="Open Sans" w:eastAsia="Open Sans"/>
+                <w:color w:val="000000"/>
+                <w:sz w:val="20"/>
+              </w:rPr>
+              <w:tab/>
+              <w:t xml:space="preserve">}</w:t>
+            </w:r>
+            <w:r>
+              <w:rPr>
+                <w:rFonts w:ascii="Open Sans" w:hAnsi="Open Sans" w:cs="Open Sans" w:eastAsia="Open Sans"/>
+              </w:rPr>
+            </w:r>
+          </w:p>
+          <w:p>
+            <w:pPr>
+              <w:pStyle w:val="1_2070"/>
+              <w:rPr>
+                <w:rFonts w:ascii="Open Sans" w:hAnsi="Open Sans" w:cs="Open Sans" w:eastAsia="Open Sans"/>
+                <w:b/>
+              </w:rPr>
+            </w:pPr>
+            <w:r>
+              <w:rPr>
+                <w:rFonts w:ascii="Open Sans" w:hAnsi="Open Sans" w:cs="Open Sans" w:eastAsia="Open Sans"/>
+                <w:b/>
+                <w:sz w:val="20"/>
+              </w:rPr>
+              <w:t xml:space="preserve">             </w:t>
+            </w:r>
+            <w:r>
+              <w:rPr>
+                <w:rFonts w:ascii="Open Sans" w:hAnsi="Open Sans" w:cs="Open Sans" w:eastAsia="Open Sans"/>
+                <w:b/>
+                <w:sz w:val="20"/>
+                <w:lang w:val="ru-RU"/>
+              </w:rPr>
+              <w:t xml:space="preserve">% предварительные </w:t>
+            </w:r>
+            <w:r>
+              <w:rPr>
+                <w:rFonts w:ascii="Open Sans" w:hAnsi="Open Sans" w:cs="Open Sans" w:eastAsia="Open Sans"/>
+                <w:b/>
+                <w:sz w:val="20"/>
+                <w:lang w:val="ru-RU"/>
+              </w:rPr>
+              <w:t xml:space="preserve">коэффициенты линейной и квадр. </w:t>
+            </w:r>
+            <w:r>
+              <w:rPr>
+                <w:rFonts w:ascii="Open Sans" w:hAnsi="Open Sans" w:cs="Open Sans" w:eastAsia="Open Sans"/>
+                <w:b/>
+                <w:sz w:val="20"/>
+                <w:lang w:val="ru-RU"/>
+              </w:rPr>
+              <w:t xml:space="preserve">ф-ций - в пределах </w:t>
+            </w:r>
+            <w:r>
+              <w:rPr>
+                <w:rFonts w:ascii="Open Sans" w:hAnsi="Open Sans" w:cs="Open Sans" w:eastAsia="Open Sans"/>
+                <w:b/>
+                <w:sz w:val="20"/>
+                <w:lang w:val="en-US"/>
+              </w:rPr>
+              <w:t xml:space="preserve">[0.1;1]</w:t>
+            </w:r>
+            <w:r>
+              <w:rPr>
+                <w:rFonts w:ascii="Open Sans" w:hAnsi="Open Sans" w:cs="Open Sans" w:eastAsia="Open Sans"/>
+                <w:b/>
+              </w:rPr>
+            </w:r>
+          </w:p>
+          <w:p>
+            <w:pPr>
+              <w:pStyle w:val="1_2070"/>
+              <w:rPr>
+                <w:rFonts w:ascii="Open Sans" w:hAnsi="Open Sans" w:cs="Open Sans" w:eastAsia="Open Sans"/>
+                <w:color w:val="000000"/>
+                <w:sz w:val="20"/>
+                <w:highlight w:val="none"/>
+              </w:rPr>
+            </w:pPr>
+            <w:r>
+              <w:rPr>
+                <w:rFonts w:ascii="Open Sans" w:hAnsi="Open Sans" w:cs="Open Sans" w:eastAsia="Open Sans"/>
+                <w:b/>
+                <w:color w:val="000000"/>
+                <w:sz w:val="20"/>
+              </w:rPr>
+              <w:tab/>
+              <w:t xml:space="preserve">\pgfmathdeclarerandomlist{rndksafe}{{1}{0,1}{0,2}{0,3}{0,4}{0,5}{0,6}{0,7}{0,8}{0,9}} </w:t>
+            </w:r>
+            <w:r>
+              <w:rPr>
+                <w:rFonts w:ascii="Open Sans" w:hAnsi="Open Sans" w:cs="Open Sans" w:eastAsia="Open Sans"/>
+              </w:rPr>
+            </w:r>
+          </w:p>
+          <w:p>
+            <w:pPr>
+              <w:pStyle w:val="1_2070"/>
+              <w:rPr>
+                <w:rFonts w:ascii="Open Sans" w:hAnsi="Open Sans" w:cs="Open Sans" w:eastAsia="Open Sans"/>
+                <w:color w:val="000000"/>
+                <w:sz w:val="20"/>
+                <w:highlight w:val="none"/>
+              </w:rPr>
+            </w:pPr>
+            <w:r>
+              <w:rPr>
+                <w:rFonts w:ascii="Open Sans" w:hAnsi="Open Sans" w:cs="Open Sans" w:eastAsia="Open Sans"/>
+                <w:color w:val="000000"/>
+                <w:sz w:val="20"/>
+                <w:highlight w:val="none"/>
+              </w:rPr>
+              <w:t xml:space="preserve">              </w:t>
+            </w:r>
+            <w:r>
+              <w:rPr>
+                <w:rFonts w:ascii="Open Sans" w:hAnsi="Open Sans" w:cs="Open Sans" w:eastAsia="Open Sans"/>
+                <w:color w:val="000000"/>
+                <w:sz w:val="20"/>
+                <w:highlight w:val="none"/>
+              </w:rPr>
+            </w:r>
+          </w:p>
+          <w:p>
+            <w:pPr>
+              <w:pStyle w:val="1_2070"/>
+              <w:rPr>
+                <w:rFonts w:ascii="Open Sans" w:hAnsi="Open Sans" w:cs="Open Sans" w:eastAsia="Open Sans"/>
+                <w:sz w:val="20"/>
+              </w:rPr>
+            </w:pPr>
+            <w:r>
+              <w:rPr>
+                <w:rFonts w:ascii="Open Sans" w:hAnsi="Open Sans" w:cs="Open Sans" w:eastAsia="Open Sans"/>
+                <w:color w:val="000000"/>
+                <w:sz w:val="20"/>
+                <w:highlight w:val="none"/>
+              </w:rPr>
+            </w:r>
+            <w:r>
+              <w:rPr>
+                <w:rFonts w:ascii="Open Sans" w:hAnsi="Open Sans" w:cs="Open Sans" w:eastAsia="Open Sans"/>
+                <w:b/>
+                <w:sz w:val="20"/>
+              </w:rPr>
+              <w:t xml:space="preserve">            </w:t>
+            </w:r>
+            <w:r>
+              <w:rPr>
+                <w:rFonts w:ascii="Open Sans" w:hAnsi="Open Sans" w:cs="Open Sans" w:eastAsia="Open Sans"/>
+                <w:b/>
+                <w:sz w:val="20"/>
+                <w:lang w:val="ru-RU"/>
+              </w:rPr>
+              <w:t xml:space="preserve">% предварительные </w:t>
+            </w:r>
+            <w:r>
+              <w:rPr>
+                <w:rFonts w:ascii="Open Sans" w:hAnsi="Open Sans" w:cs="Open Sans" w:eastAsia="Open Sans"/>
+                <w:b/>
+                <w:sz w:val="20"/>
+                <w:lang w:val="ru-RU"/>
+              </w:rPr>
+              <w:t xml:space="preserve">коэффициенты эксп. </w:t>
+            </w:r>
+            <w:r>
+              <w:rPr>
+                <w:rFonts w:ascii="Open Sans" w:hAnsi="Open Sans" w:cs="Open Sans" w:eastAsia="Open Sans"/>
+                <w:b/>
+                <w:sz w:val="20"/>
+                <w:lang w:val="ru-RU"/>
+              </w:rPr>
+              <w:t xml:space="preserve">ф-ции - в пределах </w:t>
+            </w:r>
+            <w:r>
+              <w:rPr>
+                <w:rFonts w:ascii="Open Sans" w:hAnsi="Open Sans" w:cs="Open Sans" w:eastAsia="Open Sans"/>
+                <w:b/>
+                <w:sz w:val="20"/>
+                <w:lang w:val="en-US"/>
+              </w:rPr>
+              <w:t xml:space="preserve">[0.1;1</w:t>
+            </w:r>
+            <w:r>
+              <w:rPr>
+                <w:rFonts w:ascii="Open Sans" w:hAnsi="Open Sans" w:cs="Open Sans" w:eastAsia="Open Sans"/>
+                <w:b/>
+                <w:sz w:val="20"/>
+                <w:lang w:val="ru-RU"/>
+              </w:rPr>
+              <w:t xml:space="preserve">0</w:t>
+            </w:r>
+            <w:r>
+              <w:rPr>
+                <w:rFonts w:ascii="Open Sans" w:hAnsi="Open Sans" w:cs="Open Sans" w:eastAsia="Open Sans"/>
+                <w:b/>
+                <w:sz w:val="20"/>
+                <w:lang w:val="en-US"/>
+              </w:rPr>
+              <w:t xml:space="preserve">]</w:t>
+            </w:r>
+            <w:r/>
+            <w:r>
+              <w:rPr>
+                <w:rFonts w:ascii="Open Sans" w:hAnsi="Open Sans" w:cs="Open Sans" w:eastAsia="Open Sans"/>
+                <w:color w:val="000000"/>
+                <w:sz w:val="20"/>
+                <w:highlight w:val="none"/>
+              </w:rPr>
+            </w:r>
+            <w:r>
+              <w:rPr>
+                <w:rFonts w:ascii="Open Sans" w:hAnsi="Open Sans" w:cs="Open Sans" w:eastAsia="Open Sans"/>
+                <w:color w:val="000000"/>
+                <w:sz w:val="20"/>
+                <w:highlight w:val="none"/>
+              </w:rPr>
+            </w:r>
+          </w:p>
+          <w:p>
+            <w:pPr>
+              <w:pStyle w:val="1_2070"/>
+              <w:rPr>
+                <w:rFonts w:ascii="Open Sans" w:hAnsi="Open Sans" w:cs="Open Sans" w:eastAsia="Open Sans"/>
+                <w:b/>
+              </w:rPr>
+            </w:pPr>
+            <w:r>
+              <w:rPr>
+                <w:rFonts w:ascii="Open Sans" w:hAnsi="Open Sans" w:cs="Open Sans" w:eastAsia="Open Sans"/>
+                <w:b/>
+                <w:color w:val="000000"/>
+                <w:sz w:val="20"/>
+              </w:rPr>
+              <w:tab/>
+              <w:t xml:space="preserve">\pgfmathdeclarerandomlist{rndk}{{ }{2}{3}{4}{5}{6}{7}{8}{9}{10}{0,1}{0,2}{0,3}{0,4}{0,5}{0,6}{0,7}{0,8}{0,9}}</w:t>
+            </w:r>
+            <w:r>
+              <w:rPr>
+                <w:rFonts w:ascii="Open Sans" w:hAnsi="Open Sans" w:cs="Open Sans" w:eastAsia="Open Sans"/>
+                <w:b/>
+              </w:rPr>
+            </w:r>
+          </w:p>
+          <w:p>
+            <w:pPr>
+              <w:pStyle w:val="1_2070"/>
+              <w:rPr>
+                <w:rFonts w:ascii="Open Sans" w:hAnsi="Open Sans" w:cs="Open Sans" w:eastAsia="Open Sans"/>
+              </w:rPr>
+            </w:pPr>
+            <w:r>
+              <w:rPr>
+                <w:rFonts w:ascii="Open Sans" w:hAnsi="Open Sans" w:cs="Open Sans" w:eastAsia="Open Sans"/>
+                <w:color w:val="000000"/>
+                <w:sz w:val="20"/>
+              </w:rPr>
+              <w:tab/>
+            </w:r>
+            <w:r>
+              <w:rPr>
+                <w:rFonts w:ascii="Open Sans" w:hAnsi="Open Sans" w:cs="Open Sans" w:eastAsia="Open Sans"/>
+              </w:rPr>
+            </w:r>
+          </w:p>
+          <w:p>
+            <w:pPr>
+              <w:pStyle w:val="1_2070"/>
+              <w:rPr>
+                <w:rFonts w:ascii="Open Sans" w:hAnsi="Open Sans" w:cs="Open Sans" w:eastAsia="Open Sans"/>
+              </w:rPr>
+            </w:pPr>
+            <w:r>
+              <w:rPr>
+                <w:rFonts w:ascii="Open Sans" w:hAnsi="Open Sans" w:cs="Open Sans" w:eastAsia="Open Sans"/>
+                <w:color w:val="000000"/>
+                <w:sz w:val="20"/>
+              </w:rPr>
+              <w:tab/>
+              <w:t xml:space="preserve">\newcommand*\Labeighttasktablecontents{}</w:t>
+            </w:r>
+            <w:r>
+              <w:rPr>
+                <w:rFonts w:ascii="Open Sans" w:hAnsi="Open Sans" w:cs="Open Sans" w:eastAsia="Open Sans"/>
+              </w:rPr>
+            </w:r>
+          </w:p>
+          <w:p>
+            <w:pPr>
+              <w:pStyle w:val="1_2070"/>
+              <w:rPr>
+                <w:rFonts w:ascii="Open Sans" w:hAnsi="Open Sans" w:cs="Open Sans" w:eastAsia="Open Sans"/>
+              </w:rPr>
+            </w:pPr>
+            <w:r>
+              <w:rPr>
+                <w:rFonts w:ascii="Open Sans" w:hAnsi="Open Sans" w:cs="Open Sans" w:eastAsia="Open Sans"/>
+                <w:color w:val="000000"/>
+                <w:sz w:val="20"/>
+              </w:rPr>
+              <w:tab/>
+              <w:t xml:space="preserve">\foreach \variant in {1,...,15}{</w:t>
+            </w:r>
+            <w:r>
+              <w:rPr>
+                <w:rFonts w:ascii="Open Sans" w:hAnsi="Open Sans" w:cs="Open Sans" w:eastAsia="Open Sans"/>
+              </w:rPr>
+            </w:r>
+          </w:p>
+          <w:p>
+            <w:pPr>
+              <w:pStyle w:val="1_2070"/>
+              <w:rPr>
+                <w:rFonts w:ascii="Open Sans" w:hAnsi="Open Sans" w:cs="Open Sans" w:eastAsia="Open Sans"/>
+              </w:rPr>
+            </w:pPr>
+            <w:r>
+              <w:rPr>
+                <w:rFonts w:ascii="Open Sans" w:hAnsi="Open Sans" w:cs="Open Sans" w:eastAsia="Open Sans"/>
+                <w:color w:val="000000"/>
+                <w:sz w:val="20"/>
+              </w:rPr>
+              <w:tab/>
+              <w:tab/>
+              <w:t xml:space="preserve">\foreach \vartwo in {0,1}{</w:t>
+            </w:r>
+            <w:r>
+              <w:rPr>
+                <w:rFonts w:ascii="Open Sans" w:hAnsi="Open Sans" w:cs="Open Sans" w:eastAsia="Open Sans"/>
+              </w:rPr>
+            </w:r>
+          </w:p>
+          <w:p>
+            <w:pPr>
+              <w:pStyle w:val="1_2070"/>
+              <w:rPr>
+                <w:rFonts w:ascii="Open Sans" w:hAnsi="Open Sans" w:cs="Open Sans" w:eastAsia="Open Sans"/>
+              </w:rPr>
+            </w:pPr>
+            <w:r>
+              <w:rPr>
+                <w:rFonts w:ascii="Open Sans" w:hAnsi="Open Sans" w:cs="Open Sans" w:eastAsia="Open Sans"/>
+                <w:color w:val="000000"/>
+                <w:sz w:val="20"/>
+              </w:rPr>
+              <w:tab/>
+              <w:tab/>
+              <w:tab/>
+              <w:t xml:space="preserve">%=========Инициализация===========</w:t>
+            </w:r>
+            <w:r>
+              <w:rPr>
+                <w:rFonts w:ascii="Open Sans" w:hAnsi="Open Sans" w:cs="Open Sans" w:eastAsia="Open Sans"/>
+              </w:rPr>
+            </w:r>
+          </w:p>
+          <w:p>
+            <w:pPr>
+              <w:pStyle w:val="1_2070"/>
+              <w:rPr>
+                <w:rFonts w:ascii="Open Sans" w:hAnsi="Open Sans" w:cs="Open Sans" w:eastAsia="Open Sans"/>
+              </w:rPr>
+            </w:pPr>
+            <w:r>
+              <w:rPr>
+                <w:rFonts w:ascii="Open Sans" w:hAnsi="Open Sans" w:cs="Open Sans" w:eastAsia="Open Sans"/>
+                <w:color w:val="000000"/>
+                <w:sz w:val="20"/>
+              </w:rPr>
+              <w:tab/>
+              <w:tab/>
+              <w:tab/>
+              <w:t xml:space="preserve">\setMacro{\var}{int(\variant+15*\vartwo)}</w:t>
+            </w:r>
+            <w:r>
+              <w:rPr>
+                <w:rFonts w:ascii="Open Sans" w:hAnsi="Open Sans" w:cs="Open Sans" w:eastAsia="Open Sans"/>
+              </w:rPr>
+            </w:r>
+          </w:p>
+          <w:p>
+            <w:pPr>
+              <w:pStyle w:val="1_2070"/>
+              <w:rPr>
+                <w:rFonts w:ascii="Open Sans" w:hAnsi="Open Sans" w:cs="Open Sans" w:eastAsia="Open Sans"/>
+              </w:rPr>
+            </w:pPr>
+            <w:r>
+              <w:rPr>
+                <w:rFonts w:ascii="Open Sans" w:hAnsi="Open Sans" w:cs="Open Sans" w:eastAsia="Open Sans"/>
+                <w:color w:val="000000"/>
+                <w:sz w:val="20"/>
+              </w:rPr>
+              <w:tab/>
+              <w:tab/>
+              <w:tab/>
+              <w:t xml:space="preserve">%</w:t>
+              <w:tab/>
+              <w:tab/>
+              <w:t xml:space="preserve">    \setMacro{\rndk}{random(1,10)*pow(10,random(-1,0)}</w:t>
+            </w:r>
+            <w:r>
+              <w:rPr>
+                <w:rFonts w:ascii="Open Sans" w:hAnsi="Open Sans" w:cs="Open Sans" w:eastAsia="Open Sans"/>
+              </w:rPr>
+            </w:r>
+          </w:p>
+          <w:p>
+            <w:pPr>
+              <w:pStyle w:val="1_2070"/>
+              <w:rPr>
+                <w:rFonts w:ascii="Open Sans" w:hAnsi="Open Sans" w:cs="Open Sans" w:eastAsia="Open Sans"/>
+              </w:rPr>
+            </w:pPr>
+            <w:r>
+              <w:rPr>
+                <w:rFonts w:ascii="Open Sans" w:hAnsi="Open Sans" w:cs="Open Sans" w:eastAsia="Open Sans"/>
+                <w:color w:val="000000"/>
+                <w:sz w:val="20"/>
+              </w:rPr>
+              <w:tab/>
+              <w:tab/>
+              <w:tab/>
+              <w:t xml:space="preserve">%</w:t>
+              <w:tab/>
+              <w:tab/>
+              <w:t xml:space="preserve">    \setMacro{\krndk}{\mylist[random(0,17)]}</w:t>
+            </w:r>
+            <w:r>
+              <w:rPr>
+                <w:rFonts w:ascii="Open Sans" w:hAnsi="Open Sans" w:cs="Open Sans" w:eastAsia="Open Sans"/>
+              </w:rPr>
+            </w:r>
+          </w:p>
+          <w:p>
+            <w:pPr>
+              <w:pStyle w:val="1_2070"/>
+              <w:rPr>
+                <w:rFonts w:ascii="Open Sans" w:hAnsi="Open Sans" w:cs="Open Sans" w:eastAsia="Open Sans"/>
+              </w:rPr>
+            </w:pPr>
+            <w:r>
+              <w:rPr>
+                <w:rFonts w:ascii="Open Sans" w:hAnsi="Open Sans" w:cs="Open Sans" w:eastAsia="Open Sans"/>
+                <w:color w:val="000000"/>
+                <w:sz w:val="20"/>
+              </w:rPr>
+              <w:tab/>
+              <w:tab/>
+              <w:tab/>
+              <w:t xml:space="preserve">\pgfmathrandomitem{\krndk}{rndk}% Returns item1/item2/item3/item4</w:t>
+            </w:r>
+            <w:r>
+              <w:rPr>
+                <w:rFonts w:ascii="Open Sans" w:hAnsi="Open Sans" w:cs="Open Sans" w:eastAsia="Open Sans"/>
+              </w:rPr>
+            </w:r>
+          </w:p>
+          <w:p>
+            <w:pPr>
+              <w:pStyle w:val="1_2070"/>
+              <w:rPr>
+                <w:rFonts w:ascii="Open Sans" w:hAnsi="Open Sans" w:cs="Open Sans" w:eastAsia="Open Sans"/>
+              </w:rPr>
+            </w:pPr>
+            <w:r>
+              <w:rPr>
+                <w:rFonts w:ascii="Open Sans" w:hAnsi="Open Sans" w:cs="Open Sans" w:eastAsia="Open Sans"/>
+                <w:color w:val="000000"/>
+                <w:sz w:val="20"/>
+              </w:rPr>
+              <w:tab/>
+              <w:tab/>
+              <w:tab/>
+              <w:t xml:space="preserve">\pgfmathrandomitem{\krndksafe}{rndksafe} % для неэкспоненциальных функций в пределах [0,1]</w:t>
+            </w:r>
+            <w:r>
+              <w:rPr>
+                <w:rFonts w:ascii="Open Sans" w:hAnsi="Open Sans" w:cs="Open Sans" w:eastAsia="Open Sans"/>
+              </w:rPr>
+            </w:r>
+          </w:p>
+          <w:p>
+            <w:pPr>
+              <w:pStyle w:val="1_2070"/>
+              <w:rPr>
+                <w:rFonts w:ascii="Open Sans" w:hAnsi="Open Sans" w:cs="Open Sans" w:eastAsia="Open Sans"/>
+              </w:rPr>
+            </w:pPr>
+            <w:r>
+              <w:rPr>
+                <w:rFonts w:ascii="Open Sans" w:hAnsi="Open Sans" w:cs="Open Sans" w:eastAsia="Open Sans"/>
+                <w:color w:val="000000"/>
+                <w:sz w:val="20"/>
+              </w:rPr>
+              <w:tab/>
+              <w:tab/>
+              <w:tab/>
+              <w:t xml:space="preserve">\setMacro{\rndf}{random(5,20)} </w:t>
+            </w:r>
+            <w:r>
+              <w:rPr>
+                <w:rFonts w:ascii="Open Sans" w:hAnsi="Open Sans" w:cs="Open Sans" w:eastAsia="Open Sans"/>
+              </w:rPr>
+            </w:r>
+          </w:p>
+          <w:p>
+            <w:pPr>
+              <w:pStyle w:val="1_2070"/>
+              <w:rPr>
+                <w:rFonts w:ascii="Open Sans" w:hAnsi="Open Sans" w:cs="Open Sans" w:eastAsia="Open Sans"/>
+              </w:rPr>
+            </w:pPr>
+            <w:r>
+              <w:rPr>
+                <w:rFonts w:ascii="Open Sans" w:hAnsi="Open Sans" w:cs="Open Sans" w:eastAsia="Open Sans"/>
+                <w:color w:val="000000"/>
+                <w:sz w:val="20"/>
+              </w:rPr>
+              <w:tab/>
+              <w:tab/>
+              <w:tab/>
+              <w:t xml:space="preserve">\setMacro{\rndN}{int(random(5,50)*100)}</w:t>
+            </w:r>
+            <w:r>
+              <w:rPr>
+                <w:rFonts w:ascii="Open Sans" w:hAnsi="Open Sans" w:cs="Open Sans" w:eastAsia="Open Sans"/>
+              </w:rPr>
+            </w:r>
+          </w:p>
+          <w:p>
+            <w:pPr>
+              <w:pStyle w:val="1_2070"/>
+              <w:rPr>
+                <w:rFonts w:ascii="Open Sans" w:hAnsi="Open Sans" w:cs="Open Sans" w:eastAsia="Open Sans"/>
+              </w:rPr>
+            </w:pPr>
+            <w:r>
+              <w:rPr>
+                <w:rFonts w:ascii="Open Sans" w:hAnsi="Open Sans" w:cs="Open Sans" w:eastAsia="Open Sans"/>
+                <w:color w:val="000000"/>
+                <w:sz w:val="20"/>
+              </w:rPr>
+              <w:tab/>
+              <w:tab/>
+              <w:tab/>
+              <w:t xml:space="preserve">%Возможные команды тут: http://www.ict.nsc.ru/jspui/bitstream/ICT/1488/1/pgf-ru-all-method.pdf</w:t>
+            </w:r>
+            <w:r>
+              <w:rPr>
+                <w:rFonts w:ascii="Open Sans" w:hAnsi="Open Sans" w:cs="Open Sans" w:eastAsia="Open Sans"/>
+              </w:rPr>
+            </w:r>
+          </w:p>
+          <w:p>
+            <w:pPr>
+              <w:pStyle w:val="1_2070"/>
+              <w:rPr>
+                <w:rFonts w:ascii="Open Sans" w:hAnsi="Open Sans" w:cs="Open Sans" w:eastAsia="Open Sans"/>
+              </w:rPr>
+            </w:pPr>
+            <w:r>
+              <w:rPr>
+                <w:rFonts w:ascii="Open Sans" w:hAnsi="Open Sans" w:cs="Open Sans" w:eastAsia="Open Sans"/>
+                <w:color w:val="000000"/>
+                <w:sz w:val="20"/>
+              </w:rPr>
+              <w:tab/>
+              <w:tab/>
+              <w:tab/>
+              <w:t xml:space="preserve">%Раздел 20.3.2 Для особого вывода можно задать например printIntMacro c precision=0, см. раздел 20.6</w:t>
+              <w:tab/>
+              <w:tab/>
+              <w:t xml:space="preserve">%=========Получение рандома из списков=========</w:t>
+              <w:tab/>
+            </w:r>
+            <w:r>
+              <w:rPr>
+                <w:rFonts w:ascii="Open Sans" w:hAnsi="Open Sans" w:cs="Open Sans" w:eastAsia="Open Sans"/>
+              </w:rPr>
+            </w:r>
+          </w:p>
+          <w:p>
+            <w:pPr>
+              <w:pStyle w:val="1_2070"/>
+              <w:rPr>
+                <w:rFonts w:ascii="Open Sans" w:hAnsi="Open Sans" w:cs="Open Sans" w:eastAsia="Open Sans"/>
+              </w:rPr>
+            </w:pPr>
+            <w:r>
+              <w:rPr>
+                <w:rFonts w:ascii="Open Sans" w:hAnsi="Open Sans" w:cs="Open Sans" w:eastAsia="Open Sans"/>
+                <w:color w:val="000000"/>
+                <w:sz w:val="20"/>
+              </w:rPr>
+              <w:tab/>
+              <w:tab/>
+              <w:tab/>
+              <w:t xml:space="preserve">\GetRandomItem{type}{rndType}</w:t>
+            </w:r>
+            <w:r>
+              <w:rPr>
+                <w:rFonts w:ascii="Open Sans" w:hAnsi="Open Sans" w:cs="Open Sans" w:eastAsia="Open Sans"/>
+              </w:rPr>
+            </w:r>
+          </w:p>
+          <w:p>
+            <w:pPr>
+              <w:pStyle w:val="1_2070"/>
+              <w:rPr>
+                <w:rFonts w:ascii="Open Sans" w:hAnsi="Open Sans" w:cs="Open Sans" w:eastAsia="Open Sans"/>
+              </w:rPr>
+            </w:pPr>
+            <w:r>
+              <w:rPr>
+                <w:rFonts w:ascii="Open Sans" w:hAnsi="Open Sans" w:cs="Open Sans" w:eastAsia="Open Sans"/>
+                <w:color w:val="000000"/>
+                <w:sz w:val="20"/>
+              </w:rPr>
+              <w:tab/>
+              <w:tab/>
+              <w:tab/>
+              <w:t xml:space="preserve">\GetRandomItem{typef}{rndTypef}</w:t>
+            </w:r>
+            <w:r>
+              <w:rPr>
+                <w:rFonts w:ascii="Open Sans" w:hAnsi="Open Sans" w:cs="Open Sans" w:eastAsia="Open Sans"/>
+              </w:rPr>
+            </w:r>
+          </w:p>
+          <w:p>
+            <w:pPr>
+              <w:pStyle w:val="1_2070"/>
+              <w:rPr>
+                <w:rFonts w:ascii="Open Sans" w:hAnsi="Open Sans" w:cs="Open Sans" w:eastAsia="Open Sans"/>
+              </w:rPr>
+            </w:pPr>
+            <w:r>
+              <w:rPr>
+                <w:rFonts w:ascii="Open Sans" w:hAnsi="Open Sans" w:cs="Open Sans" w:eastAsia="Open Sans"/>
+                <w:color w:val="000000"/>
+                <w:sz w:val="20"/>
+              </w:rPr>
+              <w:tab/>
+              <w:tab/>
+              <w:tab/>
+              <w:t xml:space="preserve">%=========Добавление в таблицу===========</w:t>
+              <w:tab/>
+            </w:r>
+            <w:r>
+              <w:rPr>
+                <w:rFonts w:ascii="Open Sans" w:hAnsi="Open Sans" w:cs="Open Sans" w:eastAsia="Open Sans"/>
+              </w:rPr>
+            </w:r>
+          </w:p>
+          <w:p>
+            <w:pPr>
+              <w:pStyle w:val="1_2070"/>
+              <w:rPr>
+                <w:rFonts w:ascii="Open Sans" w:hAnsi="Open Sans" w:cs="Open Sans" w:eastAsia="Open Sans"/>
+              </w:rPr>
+            </w:pPr>
+            <w:r>
+              <w:rPr>
+                <w:rFonts w:ascii="Open Sans" w:hAnsi="Open Sans" w:cs="Open Sans" w:eastAsia="Open Sans"/>
+                <w:color w:val="000000"/>
+                <w:sz w:val="20"/>
+              </w:rPr>
+              <w:tab/>
+              <w:tab/>
+              <w:tab/>
+              <w:t xml:space="preserve">\xappto\Labeighttasktablecontents{ </w:t>
+            </w:r>
+            <w:r>
+              <w:rPr>
+                <w:rFonts w:ascii="Open Sans" w:hAnsi="Open Sans" w:cs="Open Sans" w:eastAsia="Open Sans"/>
+              </w:rPr>
+            </w:r>
+          </w:p>
+          <w:p>
+            <w:pPr>
+              <w:pStyle w:val="1_2070"/>
+              <w:rPr>
+                <w:rFonts w:ascii="Open Sans" w:hAnsi="Open Sans" w:cs="Open Sans" w:eastAsia="Open Sans"/>
+              </w:rPr>
+            </w:pPr>
+            <w:r>
+              <w:rPr>
+                <w:rFonts w:ascii="Open Sans" w:hAnsi="Open Sans" w:cs="Open Sans" w:eastAsia="Open Sans"/>
+                <w:color w:val="000000"/>
+                <w:sz w:val="20"/>
+              </w:rPr>
+              <w:tab/>
+              <w:tab/>
+              <w:tab/>
+              <w:tab/>
+              <w:t xml:space="preserve">\printMacro{\var}&amp;</w:t>
+            </w:r>
+            <w:r>
+              <w:rPr>
+                <w:rFonts w:ascii="Open Sans" w:hAnsi="Open Sans" w:cs="Open Sans" w:eastAsia="Open Sans"/>
+              </w:rPr>
+            </w:r>
+          </w:p>
+          <w:p>
+            <w:pPr>
+              <w:pStyle w:val="1_2070"/>
+              <w:rPr>
+                <w:rFonts w:ascii="Open Sans" w:hAnsi="Open Sans" w:cs="Open Sans" w:eastAsia="Open Sans"/>
+              </w:rPr>
+            </w:pPr>
+            <w:r>
+              <w:rPr>
+                <w:rFonts w:ascii="Open Sans" w:hAnsi="Open Sans" w:cs="Open Sans" w:eastAsia="Open Sans"/>
+                <w:color w:val="000000"/>
+                <w:sz w:val="20"/>
+              </w:rPr>
+              <w:tab/>
+              <w:tab/>
+              <w:tab/>
+              <w:tab/>
+              <w:t xml:space="preserve">Тип: \rndType;</w:t>
+            </w:r>
+            <w:r>
+              <w:rPr>
+                <w:rFonts w:ascii="Open Sans" w:hAnsi="Open Sans" w:cs="Open Sans" w:eastAsia="Open Sans"/>
+              </w:rPr>
+            </w:r>
+          </w:p>
+          <w:p>
+            <w:pPr>
+              <w:pStyle w:val="1_2070"/>
+              <w:rPr>
+                <w:rFonts w:ascii="Open Sans" w:hAnsi="Open Sans" w:cs="Open Sans" w:eastAsia="Open Sans"/>
+                <w:b/>
+              </w:rPr>
+            </w:pPr>
+            <w:r>
+              <w:rPr>
+                <w:rFonts w:ascii="Open Sans" w:hAnsi="Open Sans" w:cs="Open Sans" w:eastAsia="Open Sans"/>
+                <w:color w:val="000000"/>
+                <w:sz w:val="20"/>
+              </w:rPr>
+              <w:tab/>
+              <w:tab/>
+              <w:tab/>
+              <w:tab/>
+            </w:r>
+            <w:r>
+              <w:rPr>
+                <w:rFonts w:ascii="Open Sans" w:hAnsi="Open Sans" w:cs="Open Sans" w:eastAsia="Open Sans"/>
+                <w:b/>
+                <w:color w:val="000000"/>
+                <w:sz w:val="20"/>
+              </w:rPr>
+              <w:t xml:space="preserve">% вывод функции в таблицу</w:t>
+            </w:r>
+            <w:r>
+              <w:rPr>
+                <w:rFonts w:ascii="Open Sans" w:hAnsi="Open Sans" w:cs="Open Sans" w:eastAsia="Open Sans"/>
+                <w:b/>
+              </w:rPr>
+            </w:r>
+          </w:p>
+          <w:p>
+            <w:pPr>
+              <w:pStyle w:val="1_2070"/>
+              <w:rPr>
+                <w:rFonts w:ascii="Open Sans" w:hAnsi="Open Sans" w:cs="Open Sans" w:eastAsia="Open Sans"/>
+                <w:b/>
+              </w:rPr>
+            </w:pPr>
+            <w:r>
+              <w:rPr>
+                <w:rFonts w:ascii="Open Sans" w:hAnsi="Open Sans" w:cs="Open Sans" w:eastAsia="Open Sans"/>
+                <w:b/>
+                <w:color w:val="000000"/>
+                <w:sz w:val="20"/>
+              </w:rPr>
+              <w:tab/>
+              <w:tab/>
+              <w:tab/>
+              <w:tab/>
+              <w:t xml:space="preserve">$f(n) \hm{=} $ \rndTypef, $n\in[0;N]$; </w:t>
+            </w:r>
+            <w:r>
+              <w:rPr>
+                <w:rFonts w:ascii="Open Sans" w:hAnsi="Open Sans" w:cs="Open Sans" w:eastAsia="Open Sans"/>
+                <w:b/>
+              </w:rPr>
+            </w:r>
+          </w:p>
+          <w:p>
+            <w:pPr>
+              <w:pStyle w:val="1_2070"/>
+              <w:rPr>
+                <w:rFonts w:ascii="Open Sans" w:hAnsi="Open Sans" w:cs="Open Sans" w:eastAsia="Open Sans"/>
+              </w:rPr>
+            </w:pPr>
+            <w:r>
+              <w:rPr>
+                <w:rFonts w:ascii="Open Sans" w:hAnsi="Open Sans" w:cs="Open Sans" w:eastAsia="Open Sans"/>
+                <w:color w:val="000000"/>
+                <w:sz w:val="20"/>
+              </w:rPr>
+              <w:tab/>
+              <w:tab/>
+              <w:tab/>
+              <w:tab/>
+            </w:r>
+            <w:r>
+              <w:rPr>
+                <w:rFonts w:ascii="Open Sans" w:hAnsi="Open Sans" w:cs="Open Sans" w:eastAsia="Open Sans"/>
+              </w:rPr>
+            </w:r>
+          </w:p>
+          <w:p>
+            <w:pPr>
+              <w:pStyle w:val="1_2070"/>
+              <w:rPr>
+                <w:rFonts w:ascii="Open Sans" w:hAnsi="Open Sans" w:cs="Open Sans" w:eastAsia="Open Sans"/>
+              </w:rPr>
+            </w:pPr>
+            <w:r>
+              <w:rPr>
+                <w:rFonts w:ascii="Open Sans" w:hAnsi="Open Sans" w:cs="Open Sans" w:eastAsia="Open Sans"/>
+                <w:color w:val="000000"/>
+                <w:sz w:val="20"/>
+              </w:rPr>
+              <w:tab/>
+              <w:tab/>
+              <w:tab/>
+              <w:tab/>
+              <w:t xml:space="preserve">$f(n) = f(-n) $;</w:t>
+            </w:r>
+            <w:r>
+              <w:rPr>
+                <w:rFonts w:ascii="Open Sans" w:hAnsi="Open Sans" w:cs="Open Sans" w:eastAsia="Open Sans"/>
+              </w:rPr>
+            </w:r>
+          </w:p>
+          <w:p>
+            <w:pPr>
+              <w:pStyle w:val="1_2070"/>
+              <w:rPr>
+                <w:rFonts w:ascii="Open Sans" w:hAnsi="Open Sans" w:cs="Open Sans" w:eastAsia="Open Sans"/>
+              </w:rPr>
+            </w:pPr>
+            <w:r>
+              <w:rPr>
+                <w:rFonts w:ascii="Open Sans" w:hAnsi="Open Sans" w:cs="Open Sans" w:eastAsia="Open Sans"/>
+                <w:color w:val="000000"/>
+                <w:sz w:val="20"/>
+              </w:rPr>
+              <w:tab/>
+              <w:tab/>
+              <w:tab/>
+              <w:tab/>
+            </w:r>
+            <w:r>
+              <w:rPr>
+                <w:rFonts w:ascii="Open Sans" w:hAnsi="Open Sans" w:cs="Open Sans" w:eastAsia="Open Sans"/>
+              </w:rPr>
+            </w:r>
+          </w:p>
+          <w:p>
+            <w:pPr>
+              <w:pStyle w:val="1_2070"/>
+              <w:rPr>
+                <w:rFonts w:ascii="Open Sans" w:hAnsi="Open Sans" w:cs="Open Sans" w:eastAsia="Open Sans"/>
+              </w:rPr>
+            </w:pPr>
+            <w:r>
+              <w:rPr>
+                <w:rFonts w:ascii="Open Sans" w:hAnsi="Open Sans" w:cs="Open Sans" w:eastAsia="Open Sans"/>
+                <w:color w:val="000000"/>
+                <w:sz w:val="20"/>
+              </w:rPr>
+              <w:tab/>
+              <w:tab/>
+              <w:tab/>
+              <w:tab/>
+              <w:t xml:space="preserve">$N\hm{=}\printMacro{\rndN}$;</w:t>
+            </w:r>
+            <w:r>
+              <w:rPr>
+                <w:rFonts w:ascii="Open Sans" w:hAnsi="Open Sans" w:cs="Open Sans" w:eastAsia="Open Sans"/>
+              </w:rPr>
+            </w:r>
+          </w:p>
+          <w:p>
+            <w:pPr>
+              <w:pStyle w:val="1_2070"/>
+              <w:rPr>
+                <w:rFonts w:ascii="Open Sans" w:hAnsi="Open Sans" w:cs="Open Sans" w:eastAsia="Open Sans"/>
+              </w:rPr>
+            </w:pPr>
+            <w:r>
+              <w:rPr>
+                <w:rFonts w:ascii="Open Sans" w:hAnsi="Open Sans" w:cs="Open Sans" w:eastAsia="Open Sans"/>
+                <w:color w:val="000000"/>
+                <w:sz w:val="20"/>
+              </w:rPr>
+              <w:tab/>
+              <w:tab/>
+              <w:tab/>
+              <w:tab/>
+              <w:t xml:space="preserve">$f_d \hm{=} \printMacro{\rndf}$~Гц.     </w:t>
+              <w:tab/>
+              <w:tab/>
+              <w:tab/>
+              <w:tab/>
+              <w:tab/>
+            </w:r>
+            <w:r>
+              <w:rPr>
+                <w:rFonts w:ascii="Open Sans" w:hAnsi="Open Sans" w:cs="Open Sans" w:eastAsia="Open Sans"/>
+              </w:rPr>
+            </w:r>
+          </w:p>
+          <w:p>
+            <w:pPr>
+              <w:pStyle w:val="1_2070"/>
+              <w:rPr>
+                <w:rFonts w:ascii="Open Sans" w:hAnsi="Open Sans" w:cs="Open Sans" w:eastAsia="Open Sans"/>
+              </w:rPr>
+            </w:pPr>
+            <w:r>
+              <w:rPr>
+                <w:rFonts w:ascii="Open Sans" w:hAnsi="Open Sans" w:cs="Open Sans" w:eastAsia="Open Sans"/>
+                <w:color w:val="000000"/>
+                <w:sz w:val="20"/>
+              </w:rPr>
+              <w:tab/>
+              <w:tab/>
+              <w:tab/>
+              <w:t xml:space="preserve">}% </w:t>
+            </w:r>
+            <w:r>
+              <w:rPr>
+                <w:rFonts w:ascii="Open Sans" w:hAnsi="Open Sans" w:cs="Open Sans" w:eastAsia="Open Sans"/>
+              </w:rPr>
+            </w:r>
+          </w:p>
+          <w:p>
+            <w:pPr>
+              <w:pStyle w:val="1_2070"/>
+              <w:rPr>
+                <w:rFonts w:ascii="Open Sans" w:hAnsi="Open Sans" w:cs="Open Sans" w:eastAsia="Open Sans"/>
+              </w:rPr>
+            </w:pPr>
+            <w:r>
+              <w:rPr>
+                <w:rFonts w:ascii="Open Sans" w:hAnsi="Open Sans" w:cs="Open Sans" w:eastAsia="Open Sans"/>
+                <w:color w:val="000000"/>
+                <w:sz w:val="20"/>
+              </w:rPr>
+              <w:tab/>
+              <w:tab/>
+              <w:tab/>
+              <w:t xml:space="preserve">\ifthenelse{\vartwo=0}{\xappto\Labeighttasktablecontents{&amp;}}%</w:t>
+            </w:r>
+            <w:r>
+              <w:rPr>
+                <w:rFonts w:ascii="Open Sans" w:hAnsi="Open Sans" w:cs="Open Sans" w:eastAsia="Open Sans"/>
+              </w:rPr>
+            </w:r>
+          </w:p>
+          <w:p>
+            <w:pPr>
+              <w:pStyle w:val="1_2070"/>
+              <w:rPr>
+                <w:rFonts w:ascii="Open Sans" w:hAnsi="Open Sans" w:cs="Open Sans" w:eastAsia="Open Sans"/>
+              </w:rPr>
+            </w:pPr>
+            <w:r>
+              <w:rPr>
+                <w:rFonts w:ascii="Open Sans" w:hAnsi="Open Sans" w:cs="Open Sans" w:eastAsia="Open Sans"/>
+                <w:color w:val="000000"/>
+                <w:sz w:val="20"/>
+              </w:rPr>
+              <w:tab/>
+              <w:tab/>
+              <w:t xml:space="preserve">}%</w:t>
+            </w:r>
+            <w:r>
+              <w:rPr>
+                <w:rFonts w:ascii="Open Sans" w:hAnsi="Open Sans" w:cs="Open Sans" w:eastAsia="Open Sans"/>
+              </w:rPr>
+            </w:r>
+          </w:p>
+          <w:p>
+            <w:pPr>
+              <w:pStyle w:val="1_2070"/>
+              <w:rPr>
+                <w:rFonts w:ascii="Open Sans" w:hAnsi="Open Sans" w:cs="Open Sans" w:eastAsia="Open Sans"/>
+              </w:rPr>
+            </w:pPr>
+            <w:r>
+              <w:rPr>
+                <w:rFonts w:ascii="Open Sans" w:hAnsi="Open Sans" w:cs="Open Sans" w:eastAsia="Open Sans"/>
+                <w:color w:val="000000"/>
+                <w:sz w:val="20"/>
+              </w:rPr>
+              <w:tab/>
+              <w:tab/>
+              <w:t xml:space="preserve">\gappto\Labeighttasktablecontents{\\ \hline }%</w:t>
+            </w:r>
+            <w:r>
+              <w:rPr>
+                <w:rFonts w:ascii="Open Sans" w:hAnsi="Open Sans" w:cs="Open Sans" w:eastAsia="Open Sans"/>
+              </w:rPr>
+            </w:r>
+          </w:p>
+          <w:p>
+            <w:pPr>
+              <w:pStyle w:val="1_2070"/>
+              <w:rPr>
+                <w:rFonts w:ascii="Open Sans" w:hAnsi="Open Sans" w:cs="Open Sans" w:eastAsia="Open Sans"/>
+              </w:rPr>
+            </w:pPr>
+            <w:r>
+              <w:rPr>
+                <w:rFonts w:ascii="Open Sans" w:hAnsi="Open Sans" w:cs="Open Sans" w:eastAsia="Open Sans"/>
+                <w:color w:val="000000"/>
+                <w:sz w:val="20"/>
+              </w:rPr>
+              <w:tab/>
+              <w:t xml:space="preserve">}</w:t>
+            </w:r>
+            <w:r>
+              <w:rPr>
+                <w:rFonts w:ascii="Open Sans" w:hAnsi="Open Sans" w:cs="Open Sans" w:eastAsia="Open Sans"/>
+              </w:rPr>
+            </w:r>
+          </w:p>
+          <w:p>
+            <w:pPr>
+              <w:pStyle w:val="1_2070"/>
+              <w:rPr>
+                <w:rFonts w:ascii="Open Sans" w:hAnsi="Open Sans" w:cs="Open Sans" w:eastAsia="Open Sans"/>
+              </w:rPr>
+            </w:pPr>
+            <w:r>
+              <w:rPr>
+                <w:rFonts w:ascii="Open Sans" w:hAnsi="Open Sans" w:cs="Open Sans" w:eastAsia="Open Sans"/>
+                <w:color w:val="000000"/>
+                <w:sz w:val="20"/>
+              </w:rPr>
+              <w:tab/>
+              <w:t xml:space="preserve">\fontsize{8}{10}\selectfont</w:t>
+            </w:r>
+            <w:r>
+              <w:rPr>
+                <w:rFonts w:ascii="Open Sans" w:hAnsi="Open Sans" w:cs="Open Sans" w:eastAsia="Open Sans"/>
+              </w:rPr>
+            </w:r>
+          </w:p>
+          <w:p>
+            <w:pPr>
+              <w:pStyle w:val="1_2070"/>
+              <w:rPr>
+                <w:rFonts w:ascii="Open Sans" w:hAnsi="Open Sans" w:cs="Open Sans" w:eastAsia="Open Sans"/>
+              </w:rPr>
+            </w:pPr>
+            <w:r>
+              <w:rPr>
+                <w:rFonts w:ascii="Open Sans" w:hAnsi="Open Sans" w:cs="Open Sans" w:eastAsia="Open Sans"/>
+                <w:color w:val="000000"/>
+                <w:sz w:val="20"/>
+              </w:rPr>
+              <w:tab/>
+              <w:t xml:space="preserve">\newcolumntype{C}[1]{&gt;{\centering\arraybackslash}p{#1}}</w:t>
+            </w:r>
+            <w:r>
+              <w:rPr>
+                <w:rFonts w:ascii="Open Sans" w:hAnsi="Open Sans" w:cs="Open Sans" w:eastAsia="Open Sans"/>
+              </w:rPr>
+            </w:r>
+          </w:p>
+          <w:p>
+            <w:pPr>
+              <w:pStyle w:val="1_2070"/>
+              <w:rPr>
+                <w:rFonts w:ascii="Open Sans" w:hAnsi="Open Sans" w:cs="Open Sans" w:eastAsia="Open Sans"/>
+              </w:rPr>
+            </w:pPr>
+            <w:r>
+              <w:rPr>
+                <w:rFonts w:ascii="Open Sans" w:hAnsi="Open Sans" w:cs="Open Sans" w:eastAsia="Open Sans"/>
+                <w:color w:val="000000"/>
+                <w:sz w:val="20"/>
+              </w:rPr>
+              <w:tab/>
+              <w:t xml:space="preserve">\setlength{\tabcolsep}{0pt}</w:t>
+            </w:r>
+            <w:r>
+              <w:rPr>
+                <w:rFonts w:ascii="Open Sans" w:hAnsi="Open Sans" w:cs="Open Sans" w:eastAsia="Open Sans"/>
+              </w:rPr>
+            </w:r>
+          </w:p>
+          <w:p>
+            <w:pPr>
+              <w:pStyle w:val="1_2070"/>
+              <w:rPr>
+                <w:rFonts w:ascii="Open Sans" w:hAnsi="Open Sans" w:cs="Open Sans" w:eastAsia="Open Sans"/>
+              </w:rPr>
+            </w:pPr>
+            <w:r>
+              <w:rPr>
+                <w:rFonts w:ascii="Open Sans" w:hAnsi="Open Sans" w:cs="Open Sans" w:eastAsia="Open Sans"/>
+                <w:color w:val="000000"/>
+                <w:sz w:val="20"/>
+              </w:rPr>
+              <w:tab/>
+              <w:t xml:space="preserve">\begin{longtable}[c]{| C{0.045\textwidth} | m{0.45\textwidth} | C{0.045\textwidth}| m{0.45\textwidth}|}</w:t>
+            </w:r>
+            <w:r>
+              <w:rPr>
+                <w:rFonts w:ascii="Open Sans" w:hAnsi="Open Sans" w:cs="Open Sans" w:eastAsia="Open Sans"/>
+              </w:rPr>
+            </w:r>
+          </w:p>
+          <w:p>
+            <w:pPr>
+              <w:pStyle w:val="1_2070"/>
+              <w:rPr>
+                <w:rFonts w:ascii="Open Sans" w:hAnsi="Open Sans" w:cs="Open Sans" w:eastAsia="Open Sans"/>
+              </w:rPr>
+            </w:pPr>
+            <w:r>
+              <w:rPr>
+                <w:rFonts w:ascii="Open Sans" w:hAnsi="Open Sans" w:cs="Open Sans" w:eastAsia="Open Sans"/>
+                <w:color w:val="000000"/>
+                <w:sz w:val="20"/>
+              </w:rPr>
+              <w:tab/>
+              <w:tab/>
+              <w:t xml:space="preserve">\hline</w:t>
+            </w:r>
+            <w:r>
+              <w:rPr>
+                <w:rFonts w:ascii="Open Sans" w:hAnsi="Open Sans" w:cs="Open Sans" w:eastAsia="Open Sans"/>
+              </w:rPr>
+            </w:r>
+          </w:p>
+          <w:p>
+            <w:pPr>
+              <w:pStyle w:val="1_2070"/>
+              <w:rPr>
+                <w:rFonts w:ascii="Open Sans" w:hAnsi="Open Sans" w:cs="Open Sans" w:eastAsia="Open Sans"/>
+              </w:rPr>
+            </w:pPr>
+            <w:r>
+              <w:rPr>
+                <w:rFonts w:ascii="Open Sans" w:hAnsi="Open Sans" w:cs="Open Sans" w:eastAsia="Open Sans"/>
+                <w:color w:val="000000"/>
+                <w:sz w:val="20"/>
+              </w:rPr>
+              <w:tab/>
+              <w:tab/>
+              <w:t xml:space="preserve">№ &amp; \centering Задание &amp; № &amp; \centering\arraybackslash Задание \\</w:t>
+            </w:r>
+            <w:r>
+              <w:rPr>
+                <w:rFonts w:ascii="Open Sans" w:hAnsi="Open Sans" w:cs="Open Sans" w:eastAsia="Open Sans"/>
+              </w:rPr>
+            </w:r>
+          </w:p>
+          <w:p>
+            <w:pPr>
+              <w:pStyle w:val="1_2070"/>
+              <w:rPr>
+                <w:rFonts w:ascii="Open Sans" w:hAnsi="Open Sans" w:cs="Open Sans" w:eastAsia="Open Sans"/>
+              </w:rPr>
+            </w:pPr>
+            <w:r>
+              <w:rPr>
+                <w:rFonts w:ascii="Open Sans" w:hAnsi="Open Sans" w:cs="Open Sans" w:eastAsia="Open Sans"/>
+                <w:color w:val="000000"/>
+                <w:sz w:val="20"/>
+              </w:rPr>
+              <w:tab/>
+              <w:tab/>
+              <w:t xml:space="preserve">\hline</w:t>
+            </w:r>
+            <w:r>
+              <w:rPr>
+                <w:rFonts w:ascii="Open Sans" w:hAnsi="Open Sans" w:cs="Open Sans" w:eastAsia="Open Sans"/>
+              </w:rPr>
+            </w:r>
+          </w:p>
+          <w:p>
+            <w:pPr>
+              <w:pStyle w:val="1_2070"/>
+              <w:rPr>
+                <w:rFonts w:ascii="Open Sans" w:hAnsi="Open Sans" w:cs="Open Sans" w:eastAsia="Open Sans"/>
+              </w:rPr>
+            </w:pPr>
+            <w:r>
+              <w:rPr>
+                <w:rFonts w:ascii="Open Sans" w:hAnsi="Open Sans" w:cs="Open Sans" w:eastAsia="Open Sans"/>
+                <w:color w:val="000000"/>
+                <w:sz w:val="20"/>
+              </w:rPr>
+              <w:tab/>
+              <w:tab/>
+              <w:t xml:space="preserve">\endhead</w:t>
+            </w:r>
+            <w:r>
+              <w:rPr>
+                <w:rFonts w:ascii="Open Sans" w:hAnsi="Open Sans" w:cs="Open Sans" w:eastAsia="Open Sans"/>
+              </w:rPr>
+            </w:r>
+          </w:p>
+          <w:p>
+            <w:pPr>
+              <w:pStyle w:val="1_2070"/>
+              <w:rPr>
+                <w:rFonts w:ascii="Open Sans" w:hAnsi="Open Sans" w:cs="Open Sans" w:eastAsia="Open Sans"/>
+              </w:rPr>
+            </w:pPr>
+            <w:r>
+              <w:rPr>
+                <w:rFonts w:ascii="Open Sans" w:hAnsi="Open Sans" w:cs="Open Sans" w:eastAsia="Open Sans"/>
+                <w:color w:val="000000"/>
+                <w:sz w:val="20"/>
+              </w:rPr>
+              <w:tab/>
+              <w:tab/>
+              <w:t xml:space="preserve">\Labeighttasktablecontents</w:t>
+            </w:r>
+            <w:r>
+              <w:rPr>
+                <w:rFonts w:ascii="Open Sans" w:hAnsi="Open Sans" w:cs="Open Sans" w:eastAsia="Open Sans"/>
+              </w:rPr>
+            </w:r>
+          </w:p>
+          <w:p>
+            <w:pPr>
+              <w:pStyle w:val="1_2070"/>
+              <w:rPr>
+                <w:rFonts w:ascii="Open Sans" w:hAnsi="Open Sans" w:cs="Open Sans" w:eastAsia="Open Sans"/>
+              </w:rPr>
+            </w:pPr>
+            <w:r>
+              <w:rPr>
+                <w:rFonts w:ascii="Open Sans" w:hAnsi="Open Sans" w:cs="Open Sans" w:eastAsia="Open Sans"/>
+                <w:color w:val="000000"/>
+                <w:sz w:val="20"/>
+              </w:rPr>
+              <w:tab/>
+              <w:t xml:space="preserve">\end{longtable}</w:t>
+            </w:r>
+            <w:r>
+              <w:rPr>
+                <w:rFonts w:ascii="Open Sans" w:hAnsi="Open Sans" w:cs="Open Sans" w:eastAsia="Open Sans"/>
+              </w:rPr>
+            </w:r>
+          </w:p>
+          <w:p>
+            <w:pPr>
+              <w:pStyle w:val="1_2070"/>
+              <w:rPr>
+                <w:rFonts w:ascii="Open Sans" w:hAnsi="Open Sans" w:cs="Open Sans" w:eastAsia="Open Sans"/>
+              </w:rPr>
+            </w:pPr>
+            <w:r>
+              <w:rPr>
+                <w:rFonts w:ascii="Open Sans" w:hAnsi="Open Sans" w:cs="Open Sans" w:eastAsia="Open Sans"/>
+                <w:color w:val="000000"/>
+                <w:sz w:val="20"/>
+              </w:rPr>
+              <w:tab/>
+            </w:r>
+            <w:r>
+              <w:rPr>
+                <w:rFonts w:ascii="Open Sans" w:hAnsi="Open Sans" w:cs="Open Sans" w:eastAsia="Open Sans"/>
+              </w:rPr>
+            </w:r>
+          </w:p>
+          <w:p>
+            <w:pPr>
+              <w:pStyle w:val="1_2070"/>
+              <w:rPr>
+                <w:rFonts w:ascii="Open Sans" w:hAnsi="Open Sans" w:cs="Open Sans" w:eastAsia="Open Sans"/>
+              </w:rPr>
+            </w:pPr>
+            <w:r>
+              <w:rPr>
+                <w:rFonts w:ascii="Open Sans" w:hAnsi="Open Sans" w:cs="Open Sans" w:eastAsia="Open Sans"/>
+                <w:color w:val="000000"/>
+                <w:sz w:val="20"/>
+              </w:rPr>
+              <w:t xml:space="preserve">\end{document}</w:t>
+            </w:r>
+            <w:r>
+              <w:rPr>
+                <w:rFonts w:ascii="Open Sans" w:hAnsi="Open Sans" w:cs="Open Sans" w:eastAsia="Open Sans"/>
+              </w:rPr>
+            </w:r>
+            <w:r>
+              <w:rPr>
+                <w:rFonts w:ascii="Open Sans" w:hAnsi="Open Sans" w:cs="Open Sans" w:eastAsia="Open Sans"/>
+                <w:highlight w:val="none"/>
+                <w:lang w:val="ru-RU"/>
+              </w:rPr>
+            </w:r>
+            <w:r>
+              <w:rPr>
+                <w:rFonts w:ascii="Open Sans" w:hAnsi="Open Sans" w:cs="Open Sans" w:eastAsia="Open Sans"/>
+                <w:highlight w:val="none"/>
+                <w:lang w:val="ru-RU"/>
+              </w:rPr>
+            </w:r>
+          </w:p>
+        </w:tc>
+      </w:tr>
+    </w:tbl>
+    <w:p>
+      <w:pPr>
+        <w:pStyle w:val="841"/>
+        <w:rPr>
+          <w:lang w:val="ru-RU"/>
+        </w:rPr>
+      </w:pPr>
+      <w:r>
+        <w:rPr>
+          <w:lang w:val="ru-RU"/>
+        </w:rPr>
+      </w:r>
+      <w:r>
+        <w:rPr>
+          <w:lang w:val="ru-RU"/>
+        </w:rPr>
+      </w:r>
+    </w:p>
+    <w:p>
+      <w:pPr>
+        <w:pStyle w:val="841"/>
+        <w:ind w:left="0" w:firstLine="708"/>
+        <w:jc w:val="both"/>
+        <w:rPr>
+          <w:highlight w:val="none"/>
+          <w:lang w:val="ru-RU"/>
+        </w:rPr>
+      </w:pPr>
+      <w:r>
+        <w:rPr>
+          <w:highlight w:val="none"/>
+          <w:lang w:val="en-US"/>
+        </w:rPr>
+      </w:r>
+      <w:r>
+        <w:rPr>
+          <w:highlight w:val="none"/>
+          <w:lang w:val="ru-RU"/>
+        </w:rPr>
+        <w:t xml:space="preserve">Примеры вариантов заданий после внесения корректировок приведены на рисунке 10.</w:t>
+      </w:r>
+      <w:r/>
+      <w:r/>
+    </w:p>
+    <w:tbl>
+      <w:tblPr>
+        <w:tblStyle w:val="690"/>
+        <w:tblW w:w="0" w:type="auto"/>
+        <w:tblLook w:val="04A0" w:firstRow="1" w:lastRow="0" w:firstColumn="1" w:lastColumn="0" w:noHBand="0" w:noVBand="1"/>
+      </w:tblPr>
+      <w:tblGrid>
+        <w:gridCol w:w="9355"/>
+      </w:tblGrid>
+      <w:tr>
+        <w:trPr/>
+        <w:tc>
+          <w:tcPr>
+            <w:tcW w:w="9355" w:type="dxa"/>
+            <w:textDirection w:val="lrTb"/>
+            <w:noWrap w:val="false"/>
+          </w:tcPr>
+          <w:p>
+            <w:pPr>
+              <w:pStyle w:val="841"/>
+              <w:jc w:val="both"/>
+              <w:rPr>
+                <w:highlight w:val="none"/>
+                <w:lang w:val="en-US"/>
+              </w:rPr>
+            </w:pPr>
+            <w:r>
+              <w:rPr>
+                <w:highlight w:val="none"/>
+                <w:lang w:val="en-US"/>
+              </w:rPr>
+            </w:r>
+            <w:r>
+              <mc:AlternateContent>
+                <mc:Choice Requires="wpg">
+                  <w:drawing>
+                    <wp:inline xmlns:wp="http://schemas.openxmlformats.org/drawingml/2006/wordprocessingDrawing" distT="0" distB="0" distL="0" distR="0">
+                      <wp:extent cx="5743420" cy="2826526"/>
+                      <wp:effectExtent l="0" t="0" r="0" b="0"/>
+                      <wp:docPr id="10" name="" hidden="0"/>
+                      <wp:cNvGraphicFramePr>
+                        <a:graphicFrameLocks xmlns:a="http://schemas.openxmlformats.org/drawingml/2006/main" noChangeAspect="1"/>
+                      </wp:cNvGraphicFramePr>
+                      <a:graphic xmlns:a="http://schemas.openxmlformats.org/drawingml/2006/main">
+                        <a:graphicData uri="http://schemas.openxmlformats.org/drawingml/2006/picture">
+                          <pic:pic xmlns:pic="http://schemas.openxmlformats.org/drawingml/2006/picture">
+                            <pic:nvPicPr>
+                              <pic:cNvPr id="1142058208" name="" hidden="0"/>
+                              <pic:cNvPicPr>
+                                <a:picLocks noChangeAspect="1"/>
+                              </pic:cNvPicPr>
+                              <pic:nvPr isPhoto="0" userDrawn="0"/>
+                            </pic:nvPicPr>
+                            <pic:blipFill>
+                              <a:blip r:embed="rId20"/>
+                              <a:stretch/>
+                            </pic:blipFill>
+                            <pic:spPr bwMode="auto">
+                              <a:xfrm flipH="0" flipV="0">
+                                <a:off x="0" y="0"/>
+                                <a:ext cx="5743420" cy="2826525"/>
+                              </a:xfrm>
+                              <a:prstGeom prst="rect">
+                                <a:avLst/>
+                              </a:prstGeom>
+                            </pic:spPr>
+                          </pic:pic>
+                        </a:graphicData>
+                      </a:graphic>
+                    </wp:inline>
+                  </w:drawing>
+                </mc:Choice>
+                <mc:Fallback>
+                  <w:pict>
+                    <v:shapetype type="#_x0000_t75" o:spt="75" coordsize="21600,21600" o:preferrelative="t" path="m@4@5l@4@11@9@11@9@5xe">
+                      <v:formulas>
+                        <v:f eqn="if lineDrawn pixelLineWidth 0"/>
+                        <v:f eqn="sum @0 1 0"/>
+                        <v:f eqn="sum 0 0 @1"/>
+                        <v:f eqn="prod @2 1 2"/>
+                        <v:f eqn="prod @3 21600 pixelWidth"/>
+                        <v:f eqn="prod @3 21600 pixelHeight"/>
+                        <v:f eqn="sum @0 0 1"/>
+                        <v:f eqn="prod @6 1 2"/>
+                        <v:f eqn="prod @7 21600 pixelWidth"/>
+                        <v:f eqn="sum @8 21600 0"/>
+                        <v:f eqn="prod @7 21600 pixelHeight"/>
+                        <v:f eqn="sum @10 21600 0"/>
+                      </v:formulas>
+                    </v:shapetype>
+                    <v:shape id="_x0000_i9" o:spid="_x0000_s9" type="#_x0000_t75" style="mso-wrap-distance-left:0.0pt;mso-wrap-distance-top:0.0pt;mso-wrap-distance-right:0.0pt;mso-wrap-distance-bottom:0.0pt;width:452.2pt;height:222.6pt;" stroked="false">
+                      <v:path textboxrect="0,0,0,0"/>
+                      <v:imagedata r:id="rId20" o:title=""/>
+                    </v:shape>
+                  </w:pict>
+                </mc:Fallback>
+              </mc:AlternateContent>
+            </w:r>
+            <w:r>
+              <w:rPr>
+                <w:highlight w:val="none"/>
+                <w:lang w:val="en-US"/>
+              </w:rPr>
+            </w:r>
+            <w:r/>
+          </w:p>
+        </w:tc>
+      </w:tr>
+    </w:tbl>
+    <w:p>
+      <w:pPr>
+        <w:pStyle w:val="841"/>
+        <w:ind w:left="0" w:firstLine="0"/>
+        <w:jc w:val="center"/>
+        <w:rPr>
+          <w:highlight w:val="none"/>
+          <w:lang w:val="ru-RU"/>
+        </w:rPr>
+      </w:pPr>
+      <w:r>
+        <w:rPr>
+          <w:highlight w:val="none"/>
+          <w:lang w:val="ru-RU"/>
+        </w:rPr>
+        <w:t xml:space="preserve">Рисунок 10 — </w:t>
+      </w:r>
+      <w:r>
+        <w:rPr>
+          <w:highlight w:val="none"/>
+          <w:lang w:val="ru-RU"/>
+        </w:rPr>
+        <w:t xml:space="preserve">варианты заданий после корректировки</w:t>
+      </w:r>
+      <w:r>
+        <w:rPr>
+          <w:highlight w:val="none"/>
+          <w:lang w:val="ru-RU"/>
+        </w:rPr>
+      </w:r>
+      <w:r/>
+    </w:p>
+    <w:p>
+      <w:pPr>
+        <w:pStyle w:val="841"/>
+        <w:rPr>
+          <w:lang w:val="ru-RU"/>
+        </w:rPr>
+      </w:pPr>
+      <w:r>
+        <w:rPr>
+          <w:highlight w:val="none"/>
+          <w:lang w:val="ru-RU"/>
+        </w:rPr>
+        <w:tab/>
+        <w:t xml:space="preserve">Аналогичным образом был проведен процесс внесения остальных корректировок.</w:t>
+      </w:r>
+      <w:r>
+        <w:rPr>
+          <w:highlight w:val="none"/>
           <w:lang w:val="ru-RU"/>
         </w:rPr>
       </w:r>
@@ -7684,6 +10040,135 @@
     </w:lvl>
   </w:abstractNum>
   <w:abstractNum w:abstractNumId="16">
+    <w:multiLevelType w:val="hybridMultilevel"/>
+    <w:lvl w:ilvl="0">
+      <w:start w:val="1"/>
+      <w:numFmt w:val="bullet"/>
+      <w:isLgl w:val="false"/>
+      <w:suff w:val="tab"/>
+      <w:lvlText w:val="–"/>
+      <w:lvlJc w:val="left"/>
+      <w:pPr>
+        <w:ind w:left="709" w:hanging="360"/>
+      </w:pPr>
+      <w:rPr>
+        <w:rFonts w:ascii="Arial" w:hAnsi="Arial" w:cs="Arial" w:eastAsia="Arial" w:hint="default"/>
+      </w:rPr>
+    </w:lvl>
+    <w:lvl w:ilvl="1">
+      <w:start w:val="1"/>
+      <w:numFmt w:val="bullet"/>
+      <w:isLgl w:val="false"/>
+      <w:suff w:val="tab"/>
+      <w:lvlText w:val="o"/>
+      <w:lvlJc w:val="left"/>
+      <w:pPr>
+        <w:ind w:left="1429" w:hanging="360"/>
+      </w:pPr>
+      <w:rPr>
+        <w:rFonts w:ascii="Courier New" w:hAnsi="Courier New" w:cs="Courier New" w:eastAsia="Courier New" w:hint="default"/>
+      </w:rPr>
+    </w:lvl>
+    <w:lvl w:ilvl="2">
+      <w:start w:val="1"/>
+      <w:numFmt w:val="bullet"/>
+      <w:isLgl w:val="false"/>
+      <w:suff w:val="tab"/>
+      <w:lvlText w:val="§"/>
+      <w:lvlJc w:val="left"/>
+      <w:pPr>
+        <w:ind w:left="2149" w:hanging="360"/>
+      </w:pPr>
+      <w:rPr>
+        <w:rFonts w:ascii="Wingdings" w:hAnsi="Wingdings" w:cs="Wingdings" w:eastAsia="Wingdings" w:hint="default"/>
+      </w:rPr>
+    </w:lvl>
+    <w:lvl w:ilvl="3">
+      <w:start w:val="1"/>
+      <w:numFmt w:val="bullet"/>
+      <w:isLgl w:val="false"/>
+      <w:suff w:val="tab"/>
+      <w:lvlText w:val="·"/>
+      <w:lvlJc w:val="left"/>
+      <w:pPr>
+        <w:ind w:left="2869" w:hanging="360"/>
+      </w:pPr>
+      <w:rPr>
+        <w:rFonts w:ascii="Symbol" w:hAnsi="Symbol" w:cs="Symbol" w:eastAsia="Symbol" w:hint="default"/>
+      </w:rPr>
+    </w:lvl>
+    <w:lvl w:ilvl="4">
+      <w:start w:val="1"/>
+      <w:numFmt w:val="bullet"/>
+      <w:isLgl w:val="false"/>
+      <w:suff w:val="tab"/>
+      <w:lvlText w:val="o"/>
+      <w:lvlJc w:val="left"/>
+      <w:pPr>
+        <w:ind w:left="3589" w:hanging="360"/>
+      </w:pPr>
+      <w:rPr>
+        <w:rFonts w:ascii="Courier New" w:hAnsi="Courier New" w:cs="Courier New" w:eastAsia="Courier New" w:hint="default"/>
+      </w:rPr>
+    </w:lvl>
+    <w:lvl w:ilvl="5">
+      <w:start w:val="1"/>
+      <w:numFmt w:val="bullet"/>
+      <w:isLgl w:val="false"/>
+      <w:suff w:val="tab"/>
+      <w:lvlText w:val="§"/>
+      <w:lvlJc w:val="left"/>
+      <w:pPr>
+        <w:ind w:left="4309" w:hanging="360"/>
+      </w:pPr>
+      <w:rPr>
+        <w:rFonts w:ascii="Wingdings" w:hAnsi="Wingdings" w:cs="Wingdings" w:eastAsia="Wingdings" w:hint="default"/>
+      </w:rPr>
+    </w:lvl>
+    <w:lvl w:ilvl="6">
+      <w:start w:val="1"/>
+      <w:numFmt w:val="bullet"/>
+      <w:isLgl w:val="false"/>
+      <w:suff w:val="tab"/>
+      <w:lvlText w:val="·"/>
+      <w:lvlJc w:val="left"/>
+      <w:pPr>
+        <w:ind w:left="5029" w:hanging="360"/>
+      </w:pPr>
+      <w:rPr>
+        <w:rFonts w:ascii="Symbol" w:hAnsi="Symbol" w:cs="Symbol" w:eastAsia="Symbol" w:hint="default"/>
+      </w:rPr>
+    </w:lvl>
+    <w:lvl w:ilvl="7">
+      <w:start w:val="1"/>
+      <w:numFmt w:val="bullet"/>
+      <w:isLgl w:val="false"/>
+      <w:suff w:val="tab"/>
+      <w:lvlText w:val="o"/>
+      <w:lvlJc w:val="left"/>
+      <w:pPr>
+        <w:ind w:left="5749" w:hanging="360"/>
+      </w:pPr>
+      <w:rPr>
+        <w:rFonts w:ascii="Courier New" w:hAnsi="Courier New" w:cs="Courier New" w:eastAsia="Courier New" w:hint="default"/>
+      </w:rPr>
+    </w:lvl>
+    <w:lvl w:ilvl="8">
+      <w:start w:val="1"/>
+      <w:numFmt w:val="bullet"/>
+      <w:isLgl w:val="false"/>
+      <w:suff w:val="tab"/>
+      <w:lvlText w:val="§"/>
+      <w:lvlJc w:val="left"/>
+      <w:pPr>
+        <w:ind w:left="6469" w:hanging="360"/>
+      </w:pPr>
+      <w:rPr>
+        <w:rFonts w:ascii="Wingdings" w:hAnsi="Wingdings" w:cs="Wingdings" w:eastAsia="Wingdings" w:hint="default"/>
+      </w:rPr>
+    </w:lvl>
+  </w:abstractNum>
+  <w:abstractNum w:abstractNumId="17">
     <w:multiLevelType w:val="hybridMultilevel"/>
     <w:lvl w:ilvl="0">
       <w:start w:val="1"/>
@@ -7862,6 +10347,9 @@
   </w:num>
   <w:num w:numId="17">
     <w:abstractNumId w:val="16"/>
+  </w:num>
+  <w:num w:numId="18">
+    <w:abstractNumId w:val="17"/>
   </w:num>
 </w:numbering>
 </file>

</xml_diff>